<commit_message>
update spec & planif
</commit_message>
<xml_diff>
--- a/Documentation/Spécification.docx
+++ b/Documentation/Spécification.docx
@@ -482,9 +482,13 @@
         <w:gridCol w:w="7710"/>
       </w:tblGrid>
       <w:tr>
+        <w:trPr>
+          <w:trHeight w:val="283"/>
+        </w:trPr>
         <w:tc>
           <w:tcPr>
             <w:tcW w:w="1361" w:type="dxa"/>
+            <w:vAlign w:val="center"/>
           </w:tcPr>
           <w:p>
             <w:pPr>
@@ -513,6 +517,7 @@
         <w:tc>
           <w:tcPr>
             <w:tcW w:w="7710" w:type="dxa"/>
+            <w:vAlign w:val="center"/>
           </w:tcPr>
           <w:p>
             <w:pPr>
@@ -539,6 +544,9 @@
         </w:tc>
       </w:tr>
       <w:tr>
+        <w:trPr>
+          <w:trHeight w:val="283"/>
+        </w:trPr>
         <w:tc>
           <w:tcPr>
             <w:tcW w:w="1361" w:type="dxa"/>
@@ -581,6 +589,7 @@
         <w:tc>
           <w:tcPr>
             <w:tcW w:w="7710" w:type="dxa"/>
+            <w:vAlign w:val="center"/>
           </w:tcPr>
           <w:p>
             <w:pPr>
@@ -604,7 +613,7 @@
       </w:tr>
       <w:tr>
         <w:trPr>
-          <w:trHeight w:val="1209"/>
+          <w:trHeight w:val="1757"/>
         </w:trPr>
         <w:tc>
           <w:tcPr>
@@ -768,7 +777,7 @@
       </w:tr>
       <w:tr>
         <w:trPr>
-          <w:trHeight w:val="1209"/>
+          <w:trHeight w:val="1191"/>
         </w:trPr>
         <w:tc>
           <w:tcPr>
@@ -814,14 +823,7 @@
                 <w:rFonts w:cstheme="minorHAnsi"/>
                 <w:szCs w:val="24"/>
               </w:rPr>
-              <w:t>Deuxième mise</w:t>
-            </w:r>
-            <w:r>
-              <w:rPr>
-                <w:rFonts w:cstheme="minorHAnsi"/>
-                <w:szCs w:val="24"/>
-              </w:rPr>
-              <w:t xml:space="preserve"> en forme du document</w:t>
+              <w:t>Deuxième mise en forme du document</w:t>
             </w:r>
           </w:p>
           <w:p>
@@ -906,14 +908,7 @@
                 <w:rFonts w:cstheme="minorHAnsi"/>
                 <w:szCs w:val="24"/>
               </w:rPr>
-              <w:t>'</w:t>
-            </w:r>
-            <w:r>
-              <w:rPr>
-                <w:rFonts w:cstheme="minorHAnsi"/>
-                <w:szCs w:val="24"/>
-              </w:rPr>
-              <w:t>alimentation</w:t>
+              <w:t>'alimentation</w:t>
             </w:r>
             <w:r>
               <w:rPr>
@@ -967,6 +962,117 @@
                 <w:szCs w:val="24"/>
               </w:rPr>
               <w:t xml:space="preserve"> de courant</w:t>
+            </w:r>
+          </w:p>
+        </w:tc>
+      </w:tr>
+      <w:tr>
+        <w:trPr>
+          <w:trHeight w:val="850"/>
+        </w:trPr>
+        <w:tc>
+          <w:tcPr>
+            <w:tcW w:w="1361" w:type="dxa"/>
+            <w:vAlign w:val="center"/>
+          </w:tcPr>
+          <w:p>
+            <w:pPr>
+              <w:autoSpaceDE w:val="0"/>
+              <w:autoSpaceDN w:val="0"/>
+              <w:adjustRightInd w:val="0"/>
+              <w:jc w:val="center"/>
+              <w:rPr>
+                <w:rFonts w:cstheme="minorHAnsi"/>
+                <w:szCs w:val="24"/>
+              </w:rPr>
+            </w:pPr>
+            <w:r>
+              <w:rPr>
+                <w:rFonts w:cstheme="minorHAnsi"/>
+                <w:szCs w:val="24"/>
+              </w:rPr>
+              <w:t>2021-03-23</w:t>
+            </w:r>
+          </w:p>
+        </w:tc>
+        <w:tc>
+          <w:tcPr>
+            <w:tcW w:w="7710" w:type="dxa"/>
+            <w:vAlign w:val="center"/>
+          </w:tcPr>
+          <w:p>
+            <w:pPr>
+              <w:autoSpaceDE w:val="0"/>
+              <w:autoSpaceDN w:val="0"/>
+              <w:adjustRightInd w:val="0"/>
+              <w:rPr>
+                <w:rFonts w:cstheme="minorHAnsi"/>
+                <w:szCs w:val="24"/>
+              </w:rPr>
+            </w:pPr>
+            <w:r>
+              <w:rPr>
+                <w:rFonts w:cstheme="minorHAnsi"/>
+                <w:szCs w:val="24"/>
+              </w:rPr>
+              <w:t xml:space="preserve">Révision </w:t>
+            </w:r>
+            <w:r>
+              <w:rPr>
+                <w:rFonts w:cstheme="minorHAnsi"/>
+                <w:szCs w:val="24"/>
+              </w:rPr>
+              <w:t>de la performance de température de fonctionnement.</w:t>
+            </w:r>
+          </w:p>
+          <w:p>
+            <w:pPr>
+              <w:autoSpaceDE w:val="0"/>
+              <w:autoSpaceDN w:val="0"/>
+              <w:adjustRightInd w:val="0"/>
+              <w:rPr>
+                <w:rFonts w:cstheme="minorHAnsi"/>
+                <w:szCs w:val="24"/>
+              </w:rPr>
+            </w:pPr>
+            <w:r>
+              <w:rPr>
+                <w:rFonts w:cstheme="minorHAnsi"/>
+                <w:szCs w:val="24"/>
+              </w:rPr>
+              <w:t>Deuxième r</w:t>
+            </w:r>
+            <w:r>
+              <w:rPr>
+                <w:rFonts w:cstheme="minorHAnsi"/>
+                <w:szCs w:val="24"/>
+              </w:rPr>
+              <w:t>évision des exigences sur l'alimentation du contrôleur</w:t>
+            </w:r>
+          </w:p>
+          <w:p>
+            <w:pPr>
+              <w:autoSpaceDE w:val="0"/>
+              <w:autoSpaceDN w:val="0"/>
+              <w:adjustRightInd w:val="0"/>
+              <w:rPr>
+                <w:rFonts w:cstheme="minorHAnsi"/>
+                <w:szCs w:val="24"/>
+              </w:rPr>
+            </w:pPr>
+            <w:r>
+              <w:rPr>
+                <w:rFonts w:cstheme="minorHAnsi"/>
+                <w:szCs w:val="24"/>
+              </w:rPr>
+              <w:t>Ajout d</w:t>
+            </w:r>
+            <w:r>
+              <w:rPr>
+                <w:rFonts w:cstheme="minorHAnsi"/>
+                <w:szCs w:val="24"/>
+              </w:rPr>
+              <w:t>'une mesure de température des moteurs</w:t>
             </w:r>
           </w:p>
         </w:tc>
@@ -1044,7 +1150,7 @@
           <w:r>
             <w:fldChar w:fldCharType="separate"/>
           </w:r>
-          <w:hyperlink w:anchor="_Toc66186697" w:history="1">
+          <w:hyperlink w:anchor="_Toc67500144" w:history="1">
             <w:r>
               <w:rPr>
                 <w:rStyle w:val="Lienhypertexte"/>
@@ -1083,7 +1189,7 @@
               <w:rPr>
                 <w:webHidden/>
               </w:rPr>
-              <w:instrText xml:space="preserve"> PAGEREF _Toc66186697 \h </w:instrText>
+              <w:instrText xml:space="preserve"> PAGEREF _Toc67500144 \h </w:instrText>
             </w:r>
             <w:r>
               <w:rPr>
@@ -1121,7 +1227,7 @@
               <w:lang w:eastAsia="fr-CH"/>
             </w:rPr>
           </w:pPr>
-          <w:hyperlink w:anchor="_Toc66186698" w:history="1">
+          <w:hyperlink w:anchor="_Toc67500145" w:history="1">
             <w:r>
               <w:rPr>
                 <w:rStyle w:val="Lienhypertexte"/>
@@ -1160,7 +1266,7 @@
               <w:rPr>
                 <w:webHidden/>
               </w:rPr>
-              <w:instrText xml:space="preserve"> PAGEREF _Toc66186698 \h </w:instrText>
+              <w:instrText xml:space="preserve"> PAGEREF _Toc67500145 \h </w:instrText>
             </w:r>
             <w:r>
               <w:rPr>
@@ -1200,7 +1306,7 @@
               <w:sz w:val="22"/>
             </w:rPr>
           </w:pPr>
-          <w:hyperlink w:anchor="_Toc66186699" w:history="1">
+          <w:hyperlink w:anchor="_Toc67500146" w:history="1">
             <w:r>
               <w:rPr>
                 <w:rStyle w:val="Lienhypertexte"/>
@@ -1242,7 +1348,7 @@
                 <w:noProof/>
                 <w:webHidden/>
               </w:rPr>
-              <w:instrText xml:space="preserve"> PAGEREF _Toc66186699 \h </w:instrText>
+              <w:instrText xml:space="preserve"> PAGEREF _Toc67500146 \h </w:instrText>
             </w:r>
             <w:r>
               <w:rPr>
@@ -1286,7 +1392,7 @@
               <w:sz w:val="22"/>
             </w:rPr>
           </w:pPr>
-          <w:hyperlink w:anchor="_Toc66186700" w:history="1">
+          <w:hyperlink w:anchor="_Toc67500147" w:history="1">
             <w:r>
               <w:rPr>
                 <w:rStyle w:val="Lienhypertexte"/>
@@ -1328,7 +1434,7 @@
                 <w:noProof/>
                 <w:webHidden/>
               </w:rPr>
-              <w:instrText xml:space="preserve"> PAGEREF _Toc66186700 \h </w:instrText>
+              <w:instrText xml:space="preserve"> PAGEREF _Toc67500147 \h </w:instrText>
             </w:r>
             <w:r>
               <w:rPr>
@@ -1372,7 +1478,7 @@
               <w:sz w:val="22"/>
             </w:rPr>
           </w:pPr>
-          <w:hyperlink w:anchor="_Toc66186701" w:history="1">
+          <w:hyperlink w:anchor="_Toc67500148" w:history="1">
             <w:r>
               <w:rPr>
                 <w:rStyle w:val="Lienhypertexte"/>
@@ -1414,7 +1520,7 @@
                 <w:noProof/>
                 <w:webHidden/>
               </w:rPr>
-              <w:instrText xml:space="preserve"> PAGEREF _Toc66186701 \h </w:instrText>
+              <w:instrText xml:space="preserve"> PAGEREF _Toc67500148 \h </w:instrText>
             </w:r>
             <w:r>
               <w:rPr>
@@ -1458,7 +1564,7 @@
               <w:sz w:val="22"/>
             </w:rPr>
           </w:pPr>
-          <w:hyperlink w:anchor="_Toc66186702" w:history="1">
+          <w:hyperlink w:anchor="_Toc67500149" w:history="1">
             <w:r>
               <w:rPr>
                 <w:rStyle w:val="Lienhypertexte"/>
@@ -1500,7 +1606,7 @@
                 <w:noProof/>
                 <w:webHidden/>
               </w:rPr>
-              <w:instrText xml:space="preserve"> PAGEREF _Toc66186702 \h </w:instrText>
+              <w:instrText xml:space="preserve"> PAGEREF _Toc67500149 \h </w:instrText>
             </w:r>
             <w:r>
               <w:rPr>
@@ -1544,7 +1650,7 @@
               <w:sz w:val="22"/>
             </w:rPr>
           </w:pPr>
-          <w:hyperlink w:anchor="_Toc66186703" w:history="1">
+          <w:hyperlink w:anchor="_Toc67500150" w:history="1">
             <w:r>
               <w:rPr>
                 <w:rStyle w:val="Lienhypertexte"/>
@@ -1586,7 +1692,7 @@
                 <w:noProof/>
                 <w:webHidden/>
               </w:rPr>
-              <w:instrText xml:space="preserve"> PAGEREF _Toc66186703 \h </w:instrText>
+              <w:instrText xml:space="preserve"> PAGEREF _Toc67500150 \h </w:instrText>
             </w:r>
             <w:r>
               <w:rPr>
@@ -1628,7 +1734,7 @@
               <w:lang w:eastAsia="fr-CH"/>
             </w:rPr>
           </w:pPr>
-          <w:hyperlink w:anchor="_Toc66186704" w:history="1">
+          <w:hyperlink w:anchor="_Toc67500151" w:history="1">
             <w:r>
               <w:rPr>
                 <w:rStyle w:val="Lienhypertexte"/>
@@ -1667,7 +1773,7 @@
               <w:rPr>
                 <w:webHidden/>
               </w:rPr>
-              <w:instrText xml:space="preserve"> PAGEREF _Toc66186704 \h </w:instrText>
+              <w:instrText xml:space="preserve"> PAGEREF _Toc67500151 \h </w:instrText>
             </w:r>
             <w:r>
               <w:rPr>
@@ -1707,7 +1813,7 @@
               <w:sz w:val="22"/>
             </w:rPr>
           </w:pPr>
-          <w:hyperlink w:anchor="_Toc66186705" w:history="1">
+          <w:hyperlink w:anchor="_Toc67500152" w:history="1">
             <w:r>
               <w:rPr>
                 <w:rStyle w:val="Lienhypertexte"/>
@@ -1749,7 +1855,7 @@
                 <w:noProof/>
                 <w:webHidden/>
               </w:rPr>
-              <w:instrText xml:space="preserve"> PAGEREF _Toc66186705 \h </w:instrText>
+              <w:instrText xml:space="preserve"> PAGEREF _Toc67500152 \h </w:instrText>
             </w:r>
             <w:r>
               <w:rPr>
@@ -1793,7 +1899,7 @@
               <w:sz w:val="22"/>
             </w:rPr>
           </w:pPr>
-          <w:hyperlink w:anchor="_Toc66186706" w:history="1">
+          <w:hyperlink w:anchor="_Toc67500153" w:history="1">
             <w:r>
               <w:rPr>
                 <w:rStyle w:val="Lienhypertexte"/>
@@ -1835,7 +1941,7 @@
                 <w:noProof/>
                 <w:webHidden/>
               </w:rPr>
-              <w:instrText xml:space="preserve"> PAGEREF _Toc66186706 \h </w:instrText>
+              <w:instrText xml:space="preserve"> PAGEREF _Toc67500153 \h </w:instrText>
             </w:r>
             <w:r>
               <w:rPr>
@@ -1879,7 +1985,7 @@
               <w:sz w:val="22"/>
             </w:rPr>
           </w:pPr>
-          <w:hyperlink w:anchor="_Toc66186707" w:history="1">
+          <w:hyperlink w:anchor="_Toc67500154" w:history="1">
             <w:r>
               <w:rPr>
                 <w:rStyle w:val="Lienhypertexte"/>
@@ -1921,7 +2027,7 @@
                 <w:noProof/>
                 <w:webHidden/>
               </w:rPr>
-              <w:instrText xml:space="preserve"> PAGEREF _Toc66186707 \h </w:instrText>
+              <w:instrText xml:space="preserve"> PAGEREF _Toc67500154 \h </w:instrText>
             </w:r>
             <w:r>
               <w:rPr>
@@ -1965,7 +2071,7 @@
               <w:sz w:val="22"/>
             </w:rPr>
           </w:pPr>
-          <w:hyperlink w:anchor="_Toc66186708" w:history="1">
+          <w:hyperlink w:anchor="_Toc67500155" w:history="1">
             <w:r>
               <w:rPr>
                 <w:rStyle w:val="Lienhypertexte"/>
@@ -2007,7 +2113,7 @@
                 <w:noProof/>
                 <w:webHidden/>
               </w:rPr>
-              <w:instrText xml:space="preserve"> PAGEREF _Toc66186708 \h </w:instrText>
+              <w:instrText xml:space="preserve"> PAGEREF _Toc67500155 \h </w:instrText>
             </w:r>
             <w:r>
               <w:rPr>
@@ -2051,7 +2157,7 @@
               <w:sz w:val="22"/>
             </w:rPr>
           </w:pPr>
-          <w:hyperlink w:anchor="_Toc66186709" w:history="1">
+          <w:hyperlink w:anchor="_Toc67500156" w:history="1">
             <w:r>
               <w:rPr>
                 <w:rStyle w:val="Lienhypertexte"/>
@@ -2093,7 +2199,7 @@
                 <w:noProof/>
                 <w:webHidden/>
               </w:rPr>
-              <w:instrText xml:space="preserve"> PAGEREF _Toc66186709 \h </w:instrText>
+              <w:instrText xml:space="preserve"> PAGEREF _Toc67500156 \h </w:instrText>
             </w:r>
             <w:r>
               <w:rPr>
@@ -2137,7 +2243,7 @@
               <w:sz w:val="22"/>
             </w:rPr>
           </w:pPr>
-          <w:hyperlink w:anchor="_Toc66186710" w:history="1">
+          <w:hyperlink w:anchor="_Toc67500157" w:history="1">
             <w:r>
               <w:rPr>
                 <w:rStyle w:val="Lienhypertexte"/>
@@ -2179,7 +2285,7 @@
                 <w:noProof/>
                 <w:webHidden/>
               </w:rPr>
-              <w:instrText xml:space="preserve"> PAGEREF _Toc66186710 \h </w:instrText>
+              <w:instrText xml:space="preserve"> PAGEREF _Toc67500157 \h </w:instrText>
             </w:r>
             <w:r>
               <w:rPr>
@@ -2223,7 +2329,7 @@
               <w:sz w:val="22"/>
             </w:rPr>
           </w:pPr>
-          <w:hyperlink w:anchor="_Toc66186711" w:history="1">
+          <w:hyperlink w:anchor="_Toc67500158" w:history="1">
             <w:r>
               <w:rPr>
                 <w:rStyle w:val="Lienhypertexte"/>
@@ -2265,7 +2371,93 @@
                 <w:noProof/>
                 <w:webHidden/>
               </w:rPr>
-              <w:instrText xml:space="preserve"> PAGEREF _Toc66186711 \h </w:instrText>
+              <w:instrText xml:space="preserve"> PAGEREF _Toc67500158 \h </w:instrText>
+            </w:r>
+            <w:r>
+              <w:rPr>
+                <w:noProof/>
+                <w:webHidden/>
+              </w:rPr>
+            </w:r>
+            <w:r>
+              <w:rPr>
+                <w:noProof/>
+                <w:webHidden/>
+              </w:rPr>
+              <w:fldChar w:fldCharType="separate"/>
+            </w:r>
+            <w:r>
+              <w:rPr>
+                <w:noProof/>
+                <w:webHidden/>
+              </w:rPr>
+              <w:t>7</w:t>
+            </w:r>
+            <w:r>
+              <w:rPr>
+                <w:noProof/>
+                <w:webHidden/>
+              </w:rPr>
+              <w:fldChar w:fldCharType="end"/>
+            </w:r>
+          </w:hyperlink>
+        </w:p>
+        <w:p>
+          <w:pPr>
+            <w:pStyle w:val="TM3"/>
+            <w:tabs>
+              <w:tab w:val="left" w:pos="1320"/>
+              <w:tab w:val="right" w:leader="dot" w:pos="9062"/>
+            </w:tabs>
+            <w:rPr>
+              <w:rFonts w:cstheme="minorBidi"/>
+              <w:noProof/>
+              <w:sz w:val="22"/>
+            </w:rPr>
+          </w:pPr>
+          <w:hyperlink w:anchor="_Toc67500159" w:history="1">
+            <w:r>
+              <w:rPr>
+                <w:rStyle w:val="Lienhypertexte"/>
+                <w:noProof/>
+              </w:rPr>
+              <w:t>1.1.1.</w:t>
+            </w:r>
+            <w:r>
+              <w:rPr>
+                <w:rFonts w:cstheme="minorBidi"/>
+                <w:noProof/>
+                <w:sz w:val="22"/>
+              </w:rPr>
+              <w:tab/>
+            </w:r>
+            <w:r>
+              <w:rPr>
+                <w:rStyle w:val="Lienhypertexte"/>
+                <w:noProof/>
+              </w:rPr>
+              <w:t>Mesure de température</w:t>
+            </w:r>
+            <w:r>
+              <w:rPr>
+                <w:noProof/>
+                <w:webHidden/>
+              </w:rPr>
+              <w:tab/>
+            </w:r>
+            <w:r>
+              <w:rPr>
+                <w:noProof/>
+                <w:webHidden/>
+              </w:rPr>
+              <w:fldChar w:fldCharType="begin"/>
+            </w:r>
+            <w:r>
+              <w:rPr>
+                <w:noProof/>
+                <w:webHidden/>
+              </w:rPr>
+              <w:instrText xml:space="preserve"> PAGEREF _Toc67500159 \h </w:instrText>
             </w:r>
             <w:r>
               <w:rPr>
@@ -2309,13 +2501,13 @@
               <w:sz w:val="22"/>
             </w:rPr>
           </w:pPr>
-          <w:hyperlink w:anchor="_Toc66186712" w:history="1">
+          <w:hyperlink w:anchor="_Toc67500160" w:history="1">
             <w:r>
               <w:rPr>
                 <w:rStyle w:val="Lienhypertexte"/>
                 <w:noProof/>
               </w:rPr>
-              <w:t>2.3.</w:t>
+              <w:t>1.2.</w:t>
             </w:r>
             <w:r>
               <w:rPr>
@@ -2351,7 +2543,7 @@
                 <w:noProof/>
                 <w:webHidden/>
               </w:rPr>
-              <w:instrText xml:space="preserve"> PAGEREF _Toc66186712 \h </w:instrText>
+              <w:instrText xml:space="preserve"> PAGEREF _Toc67500160 \h </w:instrText>
             </w:r>
             <w:r>
               <w:rPr>
@@ -2395,13 +2587,13 @@
               <w:sz w:val="22"/>
             </w:rPr>
           </w:pPr>
-          <w:hyperlink w:anchor="_Toc66186713" w:history="1">
+          <w:hyperlink w:anchor="_Toc67500161" w:history="1">
             <w:r>
               <w:rPr>
                 <w:rStyle w:val="Lienhypertexte"/>
                 <w:noProof/>
               </w:rPr>
-              <w:t>2.3.1.</w:t>
+              <w:t>1.2.1.</w:t>
             </w:r>
             <w:r>
               <w:rPr>
@@ -2437,7 +2629,7 @@
                 <w:noProof/>
                 <w:webHidden/>
               </w:rPr>
-              <w:instrText xml:space="preserve"> PAGEREF _Toc66186713 \h </w:instrText>
+              <w:instrText xml:space="preserve"> PAGEREF _Toc67500161 \h </w:instrText>
             </w:r>
             <w:r>
               <w:rPr>
@@ -2481,13 +2673,13 @@
               <w:sz w:val="22"/>
             </w:rPr>
           </w:pPr>
-          <w:hyperlink w:anchor="_Toc66186714" w:history="1">
+          <w:hyperlink w:anchor="_Toc67500162" w:history="1">
             <w:r>
               <w:rPr>
                 <w:rStyle w:val="Lienhypertexte"/>
                 <w:noProof/>
               </w:rPr>
-              <w:t>2.3.2.</w:t>
+              <w:t>1.2.2.</w:t>
             </w:r>
             <w:r>
               <w:rPr>
@@ -2523,7 +2715,7 @@
                 <w:noProof/>
                 <w:webHidden/>
               </w:rPr>
-              <w:instrText xml:space="preserve"> PAGEREF _Toc66186714 \h </w:instrText>
+              <w:instrText xml:space="preserve"> PAGEREF _Toc67500162 \h </w:instrText>
             </w:r>
             <w:r>
               <w:rPr>
@@ -2567,13 +2759,13 @@
               <w:sz w:val="22"/>
             </w:rPr>
           </w:pPr>
-          <w:hyperlink w:anchor="_Toc66186715" w:history="1">
+          <w:hyperlink w:anchor="_Toc67500163" w:history="1">
             <w:r>
               <w:rPr>
                 <w:rStyle w:val="Lienhypertexte"/>
                 <w:noProof/>
               </w:rPr>
-              <w:t>2.4.</w:t>
+              <w:t>1.3.</w:t>
             </w:r>
             <w:r>
               <w:rPr>
@@ -2609,7 +2801,7 @@
                 <w:noProof/>
                 <w:webHidden/>
               </w:rPr>
-              <w:instrText xml:space="preserve"> PAGEREF _Toc66186715 \h </w:instrText>
+              <w:instrText xml:space="preserve"> PAGEREF _Toc67500163 \h </w:instrText>
             </w:r>
             <w:r>
               <w:rPr>
@@ -2651,7 +2843,7 @@
               <w:lang w:eastAsia="fr-CH"/>
             </w:rPr>
           </w:pPr>
-          <w:hyperlink w:anchor="_Toc66186716" w:history="1">
+          <w:hyperlink w:anchor="_Toc67500164" w:history="1">
             <w:r>
               <w:rPr>
                 <w:rStyle w:val="Lienhypertexte"/>
@@ -2674,7 +2866,7 @@
               <w:rPr>
                 <w:webHidden/>
               </w:rPr>
-              <w:instrText xml:space="preserve"> PAGEREF _Toc66186716 \h </w:instrText>
+              <w:instrText xml:space="preserve"> PAGEREF _Toc67500164 \h </w:instrText>
             </w:r>
             <w:r>
               <w:rPr>
@@ -2714,13 +2906,13 @@
               <w:sz w:val="22"/>
             </w:rPr>
           </w:pPr>
-          <w:hyperlink w:anchor="_Toc66186717" w:history="1">
+          <w:hyperlink w:anchor="_Toc67500165" w:history="1">
             <w:r>
               <w:rPr>
                 <w:rStyle w:val="Lienhypertexte"/>
                 <w:noProof/>
               </w:rPr>
-              <w:t>2.5.</w:t>
+              <w:t>1.4.</w:t>
             </w:r>
             <w:r>
               <w:rPr>
@@ -2756,7 +2948,7 @@
                 <w:noProof/>
                 <w:webHidden/>
               </w:rPr>
-              <w:instrText xml:space="preserve"> PAGEREF _Toc66186717 \h </w:instrText>
+              <w:instrText xml:space="preserve"> PAGEREF _Toc67500165 \h </w:instrText>
             </w:r>
             <w:r>
               <w:rPr>
@@ -2800,13 +2992,13 @@
               <w:sz w:val="22"/>
             </w:rPr>
           </w:pPr>
-          <w:hyperlink w:anchor="_Toc66186718" w:history="1">
+          <w:hyperlink w:anchor="_Toc67500166" w:history="1">
             <w:r>
               <w:rPr>
                 <w:rStyle w:val="Lienhypertexte"/>
                 <w:noProof/>
               </w:rPr>
-              <w:t>2.6.</w:t>
+              <w:t>1.5.</w:t>
             </w:r>
             <w:r>
               <w:rPr>
@@ -2842,7 +3034,7 @@
                 <w:noProof/>
                 <w:webHidden/>
               </w:rPr>
-              <w:instrText xml:space="preserve"> PAGEREF _Toc66186718 \h </w:instrText>
+              <w:instrText xml:space="preserve"> PAGEREF _Toc67500166 \h </w:instrText>
             </w:r>
             <w:r>
               <w:rPr>
@@ -2884,7 +3076,7 @@
               <w:lang w:eastAsia="fr-CH"/>
             </w:rPr>
           </w:pPr>
-          <w:hyperlink w:anchor="_Toc66186719" w:history="1">
+          <w:hyperlink w:anchor="_Toc67500167" w:history="1">
             <w:r>
               <w:rPr>
                 <w:rStyle w:val="Lienhypertexte"/>
@@ -2907,7 +3099,7 @@
               <w:rPr>
                 <w:webHidden/>
               </w:rPr>
-              <w:instrText xml:space="preserve"> PAGEREF _Toc66186719 \h </w:instrText>
+              <w:instrText xml:space="preserve"> PAGEREF _Toc67500167 \h </w:instrText>
             </w:r>
             <w:r>
               <w:rPr>
@@ -2947,13 +3139,13 @@
               <w:sz w:val="22"/>
             </w:rPr>
           </w:pPr>
-          <w:hyperlink w:anchor="_Toc66186720" w:history="1">
+          <w:hyperlink w:anchor="_Toc67500168" w:history="1">
             <w:r>
               <w:rPr>
                 <w:rStyle w:val="Lienhypertexte"/>
                 <w:noProof/>
               </w:rPr>
-              <w:t>2.7.</w:t>
+              <w:t>1.6.</w:t>
             </w:r>
             <w:r>
               <w:rPr>
@@ -2989,7 +3181,7 @@
                 <w:noProof/>
                 <w:webHidden/>
               </w:rPr>
-              <w:instrText xml:space="preserve"> PAGEREF _Toc66186720 \h </w:instrText>
+              <w:instrText xml:space="preserve"> PAGEREF _Toc67500168 \h </w:instrText>
             </w:r>
             <w:r>
               <w:rPr>
@@ -3031,7 +3223,7 @@
               <w:lang w:eastAsia="fr-CH"/>
             </w:rPr>
           </w:pPr>
-          <w:hyperlink w:anchor="_Toc66186721" w:history="1">
+          <w:hyperlink w:anchor="_Toc67500169" w:history="1">
             <w:r>
               <w:rPr>
                 <w:rStyle w:val="Lienhypertexte"/>
@@ -3054,7 +3246,7 @@
               <w:rPr>
                 <w:webHidden/>
               </w:rPr>
-              <w:instrText xml:space="preserve"> PAGEREF _Toc66186721 \h </w:instrText>
+              <w:instrText xml:space="preserve"> PAGEREF _Toc67500169 \h </w:instrText>
             </w:r>
             <w:r>
               <w:rPr>
@@ -3094,13 +3286,13 @@
               <w:sz w:val="22"/>
             </w:rPr>
           </w:pPr>
-          <w:hyperlink w:anchor="_Toc66186722" w:history="1">
+          <w:hyperlink w:anchor="_Toc67500170" w:history="1">
             <w:r>
               <w:rPr>
                 <w:rStyle w:val="Lienhypertexte"/>
                 <w:noProof/>
               </w:rPr>
-              <w:t>2.7.1.</w:t>
+              <w:t>1.6.1.</w:t>
             </w:r>
             <w:r>
               <w:rPr>
@@ -3136,7 +3328,7 @@
                 <w:noProof/>
                 <w:webHidden/>
               </w:rPr>
-              <w:instrText xml:space="preserve"> PAGEREF _Toc66186722 \h </w:instrText>
+              <w:instrText xml:space="preserve"> PAGEREF _Toc67500170 \h </w:instrText>
             </w:r>
             <w:r>
               <w:rPr>
@@ -3180,13 +3372,13 @@
               <w:sz w:val="22"/>
             </w:rPr>
           </w:pPr>
-          <w:hyperlink w:anchor="_Toc66186723" w:history="1">
+          <w:hyperlink w:anchor="_Toc67500171" w:history="1">
             <w:r>
               <w:rPr>
                 <w:rStyle w:val="Lienhypertexte"/>
                 <w:noProof/>
               </w:rPr>
-              <w:t>2.7.2.</w:t>
+              <w:t>1.6.2.</w:t>
             </w:r>
             <w:r>
               <w:rPr>
@@ -3222,7 +3414,7 @@
                 <w:noProof/>
                 <w:webHidden/>
               </w:rPr>
-              <w:instrText xml:space="preserve"> PAGEREF _Toc66186723 \h </w:instrText>
+              <w:instrText xml:space="preserve"> PAGEREF _Toc67500171 \h </w:instrText>
             </w:r>
             <w:r>
               <w:rPr>
@@ -3282,8 +3474,9 @@
       <w:pPr>
         <w:pStyle w:val="Titre1"/>
       </w:pPr>
-      <w:bookmarkStart w:id="0" w:name="_Toc66186697"/>
-      <w:r>
+      <w:bookmarkStart w:id="0" w:name="_Toc67500144"/>
+      <w:r>
+        <w:lastRenderedPageBreak/>
         <w:t>Références des table</w:t>
       </w:r>
       <w:r>
@@ -3333,7 +3526,7 @@
         </w:rPr>
         <w:fldChar w:fldCharType="separate"/>
       </w:r>
-      <w:hyperlink w:anchor="_Toc66186724" w:history="1">
+      <w:hyperlink w:anchor="_Toc67500129" w:history="1">
         <w:r>
           <w:rPr>
             <w:rStyle w:val="Lienhypertexte"/>
@@ -3360,7 +3553,7 @@
             <w:noProof/>
             <w:webHidden/>
           </w:rPr>
-          <w:instrText xml:space="preserve"> PAGEREF _Toc66186724 \h </w:instrText>
+          <w:instrText xml:space="preserve"> PAGEREF _Toc67500129 \h </w:instrText>
         </w:r>
         <w:r>
           <w:rPr>
@@ -3404,7 +3597,7 @@
           <w:lang w:eastAsia="fr-CH"/>
         </w:rPr>
       </w:pPr>
-      <w:hyperlink w:anchor="_Toc66186725" w:history="1">
+      <w:hyperlink w:anchor="_Toc67500130" w:history="1">
         <w:r>
           <w:rPr>
             <w:rStyle w:val="Lienhypertexte"/>
@@ -3431,7 +3624,7 @@
             <w:noProof/>
             <w:webHidden/>
           </w:rPr>
-          <w:instrText xml:space="preserve"> PAGEREF _Toc66186725 \h </w:instrText>
+          <w:instrText xml:space="preserve"> PAGEREF _Toc67500130 \h </w:instrText>
         </w:r>
         <w:r>
           <w:rPr>
@@ -3475,7 +3668,7 @@
           <w:lang w:eastAsia="fr-CH"/>
         </w:rPr>
       </w:pPr>
-      <w:hyperlink w:anchor="_Toc66186726" w:history="1">
+      <w:hyperlink w:anchor="_Toc67500131" w:history="1">
         <w:r>
           <w:rPr>
             <w:rStyle w:val="Lienhypertexte"/>
@@ -3502,7 +3695,7 @@
             <w:noProof/>
             <w:webHidden/>
           </w:rPr>
-          <w:instrText xml:space="preserve"> PAGEREF _Toc66186726 \h </w:instrText>
+          <w:instrText xml:space="preserve"> PAGEREF _Toc67500131 \h </w:instrText>
         </w:r>
         <w:r>
           <w:rPr>
@@ -3546,7 +3739,7 @@
           <w:lang w:eastAsia="fr-CH"/>
         </w:rPr>
       </w:pPr>
-      <w:hyperlink w:anchor="_Toc66186727" w:history="1">
+      <w:hyperlink w:anchor="_Toc67500132" w:history="1">
         <w:r>
           <w:rPr>
             <w:rStyle w:val="Lienhypertexte"/>
@@ -3573,7 +3766,7 @@
             <w:noProof/>
             <w:webHidden/>
           </w:rPr>
-          <w:instrText xml:space="preserve"> PAGEREF _Toc66186727 \h </w:instrText>
+          <w:instrText xml:space="preserve"> PAGEREF _Toc67500132 \h </w:instrText>
         </w:r>
         <w:r>
           <w:rPr>
@@ -3617,7 +3810,7 @@
           <w:lang w:eastAsia="fr-CH"/>
         </w:rPr>
       </w:pPr>
-      <w:hyperlink w:anchor="_Toc66186728" w:history="1">
+      <w:hyperlink w:anchor="_Toc67500133" w:history="1">
         <w:r>
           <w:rPr>
             <w:rStyle w:val="Lienhypertexte"/>
@@ -3644,7 +3837,7 @@
             <w:noProof/>
             <w:webHidden/>
           </w:rPr>
-          <w:instrText xml:space="preserve"> PAGEREF _Toc66186728 \h </w:instrText>
+          <w:instrText xml:space="preserve"> PAGEREF _Toc67500133 \h </w:instrText>
         </w:r>
         <w:r>
           <w:rPr>
@@ -3688,7 +3881,7 @@
           <w:lang w:eastAsia="fr-CH"/>
         </w:rPr>
       </w:pPr>
-      <w:hyperlink w:anchor="_Toc66186729" w:history="1">
+      <w:hyperlink w:anchor="_Toc67500134" w:history="1">
         <w:r>
           <w:rPr>
             <w:rStyle w:val="Lienhypertexte"/>
@@ -3715,7 +3908,7 @@
             <w:noProof/>
             <w:webHidden/>
           </w:rPr>
-          <w:instrText xml:space="preserve"> PAGEREF _Toc66186729 \h </w:instrText>
+          <w:instrText xml:space="preserve"> PAGEREF _Toc67500134 \h </w:instrText>
         </w:r>
         <w:r>
           <w:rPr>
@@ -3759,13 +3952,13 @@
           <w:lang w:eastAsia="fr-CH"/>
         </w:rPr>
       </w:pPr>
-      <w:hyperlink w:anchor="_Toc66186730" w:history="1">
+      <w:hyperlink w:anchor="_Toc67500135" w:history="1">
         <w:r>
           <w:rPr>
             <w:rStyle w:val="Lienhypertexte"/>
             <w:noProof/>
           </w:rPr>
-          <w:t>Tableau 7: Messages transmis lors de communications avec le contrôleur</w:t>
+          <w:t>Tableau 7: Mesures de température</w:t>
         </w:r>
         <w:r>
           <w:rPr>
@@ -3786,7 +3979,78 @@
             <w:noProof/>
             <w:webHidden/>
           </w:rPr>
-          <w:instrText xml:space="preserve"> PAGEREF _Toc66186730 \h </w:instrText>
+          <w:instrText xml:space="preserve"> PAGEREF _Toc67500135 \h </w:instrText>
+        </w:r>
+        <w:r>
+          <w:rPr>
+            <w:noProof/>
+            <w:webHidden/>
+          </w:rPr>
+        </w:r>
+        <w:r>
+          <w:rPr>
+            <w:noProof/>
+            <w:webHidden/>
+          </w:rPr>
+          <w:fldChar w:fldCharType="separate"/>
+        </w:r>
+        <w:r>
+          <w:rPr>
+            <w:noProof/>
+            <w:webHidden/>
+          </w:rPr>
+          <w:t>7</w:t>
+        </w:r>
+        <w:r>
+          <w:rPr>
+            <w:noProof/>
+            <w:webHidden/>
+          </w:rPr>
+          <w:fldChar w:fldCharType="end"/>
+        </w:r>
+      </w:hyperlink>
+    </w:p>
+    <w:p>
+      <w:pPr>
+        <w:pStyle w:val="Tabledesillustrations"/>
+        <w:tabs>
+          <w:tab w:val="right" w:leader="dot" w:pos="9062"/>
+        </w:tabs>
+        <w:rPr>
+          <w:rFonts w:eastAsiaTheme="minorEastAsia"/>
+          <w:noProof/>
+          <w:sz w:val="22"/>
+          <w:lang w:eastAsia="fr-CH"/>
+        </w:rPr>
+      </w:pPr>
+      <w:hyperlink w:anchor="_Toc67500136" w:history="1">
+        <w:r>
+          <w:rPr>
+            <w:rStyle w:val="Lienhypertexte"/>
+            <w:noProof/>
+          </w:rPr>
+          <w:t>Tableau 8: Messages transmis lors de communications avec le contrôleur</w:t>
+        </w:r>
+        <w:r>
+          <w:rPr>
+            <w:noProof/>
+            <w:webHidden/>
+          </w:rPr>
+          <w:tab/>
+        </w:r>
+        <w:r>
+          <w:rPr>
+            <w:noProof/>
+            <w:webHidden/>
+          </w:rPr>
+          <w:fldChar w:fldCharType="begin"/>
+        </w:r>
+        <w:r>
+          <w:rPr>
+            <w:noProof/>
+            <w:webHidden/>
+          </w:rPr>
+          <w:instrText xml:space="preserve"> PAGEREF _Toc67500136 \h </w:instrText>
         </w:r>
         <w:r>
           <w:rPr>
@@ -3830,13 +4094,13 @@
           <w:lang w:eastAsia="fr-CH"/>
         </w:rPr>
       </w:pPr>
-      <w:hyperlink w:anchor="_Toc66186731" w:history="1">
+      <w:hyperlink w:anchor="_Toc67500137" w:history="1">
         <w:r>
           <w:rPr>
             <w:rStyle w:val="Lienhypertexte"/>
             <w:noProof/>
           </w:rPr>
-          <w:t>Tableau 8: Liste des protocoles de communication supportés par le contrôleur</w:t>
+          <w:t>Tableau 9: Liste des protocoles de communication supportés par le contrôleur</w:t>
         </w:r>
         <w:r>
           <w:rPr>
@@ -3857,7 +4121,7 @@
             <w:noProof/>
             <w:webHidden/>
           </w:rPr>
-          <w:instrText xml:space="preserve"> PAGEREF _Toc66186731 \h </w:instrText>
+          <w:instrText xml:space="preserve"> PAGEREF _Toc67500137 \h </w:instrText>
         </w:r>
         <w:r>
           <w:rPr>
@@ -3901,13 +4165,13 @@
           <w:lang w:eastAsia="fr-CH"/>
         </w:rPr>
       </w:pPr>
-      <w:hyperlink w:anchor="_Toc66186732" w:history="1">
+      <w:hyperlink w:anchor="_Toc67500138" w:history="1">
         <w:r>
           <w:rPr>
             <w:rStyle w:val="Lienhypertexte"/>
             <w:noProof/>
           </w:rPr>
-          <w:t>Tableau 9: Exigences de l'interface PC</w:t>
+          <w:t>Tableau 10: Exigences de l'interface PC</w:t>
         </w:r>
         <w:r>
           <w:rPr>
@@ -3928,7 +4192,7 @@
             <w:noProof/>
             <w:webHidden/>
           </w:rPr>
-          <w:instrText xml:space="preserve"> PAGEREF _Toc66186732 \h </w:instrText>
+          <w:instrText xml:space="preserve"> PAGEREF _Toc67500138 \h </w:instrText>
         </w:r>
         <w:r>
           <w:rPr>
@@ -3972,13 +4236,13 @@
           <w:lang w:eastAsia="fr-CH"/>
         </w:rPr>
       </w:pPr>
-      <w:hyperlink w:anchor="_Toc66186733" w:history="1">
+      <w:hyperlink w:anchor="_Toc67500139" w:history="1">
         <w:r>
           <w:rPr>
             <w:rStyle w:val="Lienhypertexte"/>
             <w:noProof/>
           </w:rPr>
-          <w:t>Tableau 10: Contraintes hardware</w:t>
+          <w:t>Tableau 11: Contraintes hardware</w:t>
         </w:r>
         <w:r>
           <w:rPr>
@@ -3999,7 +4263,7 @@
             <w:noProof/>
             <w:webHidden/>
           </w:rPr>
-          <w:instrText xml:space="preserve"> PAGEREF _Toc66186733 \h </w:instrText>
+          <w:instrText xml:space="preserve"> PAGEREF _Toc67500139 \h </w:instrText>
         </w:r>
         <w:r>
           <w:rPr>
@@ -4043,13 +4307,13 @@
           <w:lang w:eastAsia="fr-CH"/>
         </w:rPr>
       </w:pPr>
-      <w:hyperlink w:anchor="_Toc66186734" w:history="1">
+      <w:hyperlink w:anchor="_Toc67500140" w:history="1">
         <w:r>
           <w:rPr>
             <w:rStyle w:val="Lienhypertexte"/>
             <w:noProof/>
           </w:rPr>
-          <w:t>Tableau 11: Contraintes software</w:t>
+          <w:t>Tableau 12: Contraintes software</w:t>
         </w:r>
         <w:r>
           <w:rPr>
@@ -4070,7 +4334,7 @@
             <w:noProof/>
             <w:webHidden/>
           </w:rPr>
-          <w:instrText xml:space="preserve"> PAGEREF _Toc66186734 \h </w:instrText>
+          <w:instrText xml:space="preserve"> PAGEREF _Toc67500140 \h </w:instrText>
         </w:r>
         <w:r>
           <w:rPr>
@@ -4114,13 +4378,13 @@
           <w:lang w:eastAsia="fr-CH"/>
         </w:rPr>
       </w:pPr>
-      <w:hyperlink w:anchor="_Toc66186735" w:history="1">
+      <w:hyperlink w:anchor="_Toc67500141" w:history="1">
         <w:r>
           <w:rPr>
             <w:rStyle w:val="Lienhypertexte"/>
             <w:noProof/>
           </w:rPr>
-          <w:t>Tableau 12: Performances souhaitées</w:t>
+          <w:t>Tableau 13: Performances souhaitées</w:t>
         </w:r>
         <w:r>
           <w:rPr>
@@ -4141,7 +4405,7 @@
             <w:noProof/>
             <w:webHidden/>
           </w:rPr>
-          <w:instrText xml:space="preserve"> PAGEREF _Toc66186735 \h </w:instrText>
+          <w:instrText xml:space="preserve"> PAGEREF _Toc67500141 \h </w:instrText>
         </w:r>
         <w:r>
           <w:rPr>
@@ -4216,7 +4480,7 @@
           <w:lang w:eastAsia="fr-CH"/>
         </w:rPr>
       </w:pPr>
-      <w:hyperlink w:anchor="_Toc66186736" w:history="1">
+      <w:hyperlink w:anchor="_Toc67500142" w:history="1">
         <w:r>
           <w:rPr>
             <w:rStyle w:val="Lienhypertexte"/>
@@ -4243,7 +4507,7 @@
             <w:noProof/>
             <w:webHidden/>
           </w:rPr>
-          <w:instrText xml:space="preserve"> PAGEREF _Toc66186736 \h </w:instrText>
+          <w:instrText xml:space="preserve"> PAGEREF _Toc67500142 \h </w:instrText>
         </w:r>
         <w:r>
           <w:rPr>
@@ -4287,7 +4551,7 @@
           <w:lang w:eastAsia="fr-CH"/>
         </w:rPr>
       </w:pPr>
-      <w:hyperlink w:anchor="_Toc66186737" w:history="1">
+      <w:hyperlink w:anchor="_Toc67500143" w:history="1">
         <w:r>
           <w:rPr>
             <w:rStyle w:val="Lienhypertexte"/>
@@ -4314,7 +4578,7 @@
             <w:noProof/>
             <w:webHidden/>
           </w:rPr>
-          <w:instrText xml:space="preserve"> PAGEREF _Toc66186737 \h </w:instrText>
+          <w:instrText xml:space="preserve"> PAGEREF _Toc67500143 \h </w:instrText>
         </w:r>
         <w:r>
           <w:rPr>
@@ -4379,8 +4643,9 @@
           <w:numId w:val="1"/>
         </w:numPr>
       </w:pPr>
-      <w:bookmarkStart w:id="1" w:name="_Toc66186698"/>
-      <w:r>
+      <w:bookmarkStart w:id="1" w:name="_Toc67500145"/>
+      <w:r>
+        <w:lastRenderedPageBreak/>
         <w:t>Introduction</w:t>
       </w:r>
       <w:bookmarkEnd w:id="1"/>
@@ -4400,7 +4665,7 @@
           <w:numId w:val="5"/>
         </w:numPr>
       </w:pPr>
-      <w:bookmarkStart w:id="2" w:name="_Toc66186699"/>
+      <w:bookmarkStart w:id="2" w:name="_Toc67500146"/>
       <w:r>
         <w:t>Abr</w:t>
       </w:r>
@@ -4498,7 +4763,7 @@
           <w:numId w:val="5"/>
         </w:numPr>
       </w:pPr>
-      <w:bookmarkStart w:id="3" w:name="_Toc66186700"/>
+      <w:bookmarkStart w:id="3" w:name="_Toc67500147"/>
       <w:r>
         <w:t>Contexte</w:t>
       </w:r>
@@ -4553,7 +4818,7 @@
           <w:numId w:val="5"/>
         </w:numPr>
       </w:pPr>
-      <w:bookmarkStart w:id="4" w:name="_Toc66186701"/>
+      <w:bookmarkStart w:id="4" w:name="_Toc67500148"/>
       <w:r>
         <w:t>But du projet</w:t>
       </w:r>
@@ -4644,7 +4909,7 @@
           <w:numId w:val="5"/>
         </w:numPr>
       </w:pPr>
-      <w:bookmarkStart w:id="5" w:name="_Toc66186702"/>
+      <w:bookmarkStart w:id="5" w:name="_Toc67500149"/>
       <w:r>
         <w:t>Approche suivie</w:t>
       </w:r>
@@ -4664,7 +4929,7 @@
           <w:numId w:val="5"/>
         </w:numPr>
       </w:pPr>
-      <w:bookmarkStart w:id="6" w:name="_Toc66186703"/>
+      <w:bookmarkStart w:id="6" w:name="_Toc67500150"/>
       <w:r>
         <w:t>Structure du document</w:t>
       </w:r>
@@ -4716,8 +4981,9 @@
           <w:numId w:val="5"/>
         </w:numPr>
       </w:pPr>
-      <w:bookmarkStart w:id="7" w:name="_Toc66186704"/>
-      <w:r>
+      <w:bookmarkStart w:id="7" w:name="_Toc67500151"/>
+      <w:r>
+        <w:lastRenderedPageBreak/>
         <w:t>Fonctionnalités</w:t>
       </w:r>
       <w:bookmarkStart w:id="8" w:name="_Toc64984792"/>
@@ -4742,7 +5008,7 @@
           <w:numId w:val="5"/>
         </w:numPr>
       </w:pPr>
-      <w:bookmarkStart w:id="9" w:name="_Toc66186705"/>
+      <w:bookmarkStart w:id="9" w:name="_Toc67500152"/>
       <w:r>
         <w:t>Matériel compatible</w:t>
       </w:r>
@@ -4770,7 +5036,7 @@
           <w:numId w:val="5"/>
         </w:numPr>
       </w:pPr>
-      <w:bookmarkStart w:id="10" w:name="_Toc66186706"/>
+      <w:bookmarkStart w:id="10" w:name="_Toc67500153"/>
       <w:r>
         <w:t>Moteur bru</w:t>
       </w:r>
@@ -4789,18 +5055,31 @@
         <w:keepNext/>
         <w:jc w:val="center"/>
       </w:pPr>
-      <w:bookmarkStart w:id="11" w:name="_Toc66186724"/>
+      <w:bookmarkStart w:id="11" w:name="_Toc67500129"/>
       <w:r>
         <w:t xml:space="preserve">Tableau </w:t>
       </w:r>
-      <w:fldSimple w:instr=" SEQ Tableau \* ARABIC ">
-        <w:r>
-          <w:rPr>
-            <w:noProof/>
-          </w:rPr>
-          <w:t>1</w:t>
-        </w:r>
-      </w:fldSimple>
+      <w:r>
+        <w:fldChar w:fldCharType="begin"/>
+      </w:r>
+      <w:r>
+        <w:instrText xml:space="preserve"> SEQ Tableau \* ARABIC </w:instrText>
+      </w:r>
+      <w:r>
+        <w:fldChar w:fldCharType="separate"/>
+      </w:r>
+      <w:r>
+        <w:rPr>
+          <w:noProof/>
+        </w:rPr>
+        <w:t>1</w:t>
+      </w:r>
+      <w:r>
+        <w:rPr>
+          <w:noProof/>
+        </w:rPr>
+        <w:fldChar w:fldCharType="end"/>
+      </w:r>
       <w:r>
         <w:t xml:space="preserve">: </w:t>
       </w:r>
@@ -5463,18 +5742,31 @@
         <w:keepNext/>
         <w:jc w:val="center"/>
       </w:pPr>
-      <w:bookmarkStart w:id="12" w:name="_Toc66186725"/>
+      <w:bookmarkStart w:id="12" w:name="_Toc67500130"/>
       <w:r>
         <w:t xml:space="preserve">Tableau </w:t>
       </w:r>
-      <w:fldSimple w:instr=" SEQ Tableau \* ARABIC ">
-        <w:r>
-          <w:rPr>
-            <w:noProof/>
-          </w:rPr>
-          <w:t>2</w:t>
-        </w:r>
-      </w:fldSimple>
+      <w:r>
+        <w:fldChar w:fldCharType="begin"/>
+      </w:r>
+      <w:r>
+        <w:instrText xml:space="preserve"> SEQ Tableau \* ARABIC </w:instrText>
+      </w:r>
+      <w:r>
+        <w:fldChar w:fldCharType="separate"/>
+      </w:r>
+      <w:r>
+        <w:rPr>
+          <w:noProof/>
+        </w:rPr>
+        <w:t>2</w:t>
+      </w:r>
+      <w:r>
+        <w:rPr>
+          <w:noProof/>
+        </w:rPr>
+        <w:fldChar w:fldCharType="end"/>
+      </w:r>
       <w:r>
         <w:t xml:space="preserve">: </w:t>
       </w:r>
@@ -5722,31 +6014,44 @@
           <w:numId w:val="5"/>
         </w:numPr>
       </w:pPr>
-      <w:bookmarkStart w:id="13" w:name="_Toc66186707"/>
-      <w:r>
+      <w:bookmarkStart w:id="13" w:name="_Toc67500154"/>
+      <w:r>
+        <w:lastRenderedPageBreak/>
         <w:t>Capteurs</w:t>
       </w:r>
       <w:bookmarkEnd w:id="13"/>
     </w:p>
-    <w:p/>
     <w:p>
       <w:pPr>
         <w:pStyle w:val="Lgende"/>
         <w:keepNext/>
         <w:jc w:val="center"/>
       </w:pPr>
-      <w:bookmarkStart w:id="14" w:name="_Toc66186726"/>
+      <w:bookmarkStart w:id="14" w:name="_Toc67500131"/>
       <w:r>
         <w:t xml:space="preserve">Tableau </w:t>
       </w:r>
-      <w:fldSimple w:instr=" SEQ Tableau \* ARABIC ">
-        <w:r>
-          <w:rPr>
-            <w:noProof/>
-          </w:rPr>
-          <w:t>3</w:t>
-        </w:r>
-      </w:fldSimple>
+      <w:r>
+        <w:fldChar w:fldCharType="begin"/>
+      </w:r>
+      <w:r>
+        <w:instrText xml:space="preserve"> SEQ Tableau \* ARABIC </w:instrText>
+      </w:r>
+      <w:r>
+        <w:fldChar w:fldCharType="separate"/>
+      </w:r>
+      <w:r>
+        <w:rPr>
+          <w:noProof/>
+        </w:rPr>
+        <w:t>3</w:t>
+      </w:r>
+      <w:r>
+        <w:rPr>
+          <w:noProof/>
+        </w:rPr>
+        <w:fldChar w:fldCharType="end"/>
+      </w:r>
       <w:r>
         <w:t xml:space="preserve">: </w:t>
       </w:r>
@@ -6267,7 +6572,6 @@
         <w:t>)</w:t>
       </w:r>
     </w:p>
-    <w:p/>
     <w:p>
       <w:pPr>
         <w:pStyle w:val="Titre3"/>
@@ -6276,7 +6580,7 @@
           <w:numId w:val="5"/>
         </w:numPr>
       </w:pPr>
-      <w:bookmarkStart w:id="15" w:name="_Toc66186708"/>
+      <w:bookmarkStart w:id="15" w:name="_Toc67500155"/>
       <w:r>
         <w:t>Alimentation</w:t>
       </w:r>
@@ -6286,44 +6590,36 @@
       <w:bookmarkEnd w:id="15"/>
     </w:p>
     <w:p>
-      <w:r>
-        <w:t xml:space="preserve">Lors d'une phase de freinage du moteur, celui-ci restitue </w:t>
-      </w:r>
-      <w:r>
-        <w:t>de l'énergie</w:t>
-      </w:r>
-      <w:r>
-        <w:t xml:space="preserve">. Ce sous-chapitre décrit comment </w:t>
-      </w:r>
-      <w:r>
-        <w:t xml:space="preserve">le contrôleur </w:t>
-      </w:r>
-      <w:r>
-        <w:t xml:space="preserve">doit gérer </w:t>
-      </w:r>
-      <w:r>
-        <w:t>cette énergie.</w:t>
-      </w:r>
-    </w:p>
-    <w:p/>
-    <w:p>
       <w:pPr>
         <w:pStyle w:val="Lgende"/>
         <w:keepNext/>
         <w:jc w:val="center"/>
       </w:pPr>
-      <w:bookmarkStart w:id="16" w:name="_Toc66186727"/>
+      <w:bookmarkStart w:id="16" w:name="_Toc67500132"/>
       <w:r>
         <w:t xml:space="preserve">Tableau </w:t>
       </w:r>
-      <w:fldSimple w:instr=" SEQ Tableau \* ARABIC ">
-        <w:r>
-          <w:rPr>
-            <w:noProof/>
-          </w:rPr>
-          <w:t>4</w:t>
-        </w:r>
-      </w:fldSimple>
+      <w:r>
+        <w:fldChar w:fldCharType="begin"/>
+      </w:r>
+      <w:r>
+        <w:instrText xml:space="preserve"> SEQ Tableau \* ARABIC </w:instrText>
+      </w:r>
+      <w:r>
+        <w:fldChar w:fldCharType="separate"/>
+      </w:r>
+      <w:r>
+        <w:rPr>
+          <w:noProof/>
+        </w:rPr>
+        <w:t>4</w:t>
+      </w:r>
+      <w:r>
+        <w:rPr>
+          <w:noProof/>
+        </w:rPr>
+        <w:fldChar w:fldCharType="end"/>
+      </w:r>
       <w:r>
         <w:t>: Gestion de l'alimentation</w:t>
       </w:r>
@@ -6461,52 +6757,25 @@
           </w:tcPr>
           <w:p>
             <w:r>
-              <w:t>Augmentation de la tension d'alimentation du moteur (</w:t>
-            </w:r>
-            <w:r>
-              <w:t>Tab</w:t>
-            </w:r>
-            <w:r>
-              <w:t>.</w:t>
-            </w:r>
-            <w:r>
-              <w:t xml:space="preserve"> </w:t>
-            </w:r>
-            <w:r>
-              <w:t>1</w:t>
-            </w:r>
-            <w:r>
-              <w:t xml:space="preserve"> </w:t>
-            </w:r>
+              <w:t>Tension d'a</w:t>
+            </w:r>
+            <w:r>
+              <w:t>limentation logique du contrôleur</w:t>
+            </w:r>
+          </w:p>
+        </w:tc>
+        <w:tc>
+          <w:tcPr>
+            <w:tcW w:w="436" w:type="pct"/>
+            <w:vAlign w:val="center"/>
+          </w:tcPr>
+          <w:p>
+            <w:pPr>
+              <w:jc w:val="center"/>
+            </w:pPr>
             <w:r>
               <w:t>-</w:t>
             </w:r>
-            <w:r>
-              <w:t xml:space="preserve"> </w:t>
-            </w:r>
-            <w:r>
-              <w:t>ID</w:t>
-            </w:r>
-            <w:r>
-              <w:t>3</w:t>
-            </w:r>
-            <w:r>
-              <w:t xml:space="preserve">) autorisant de restituer l'énergie. </w:t>
-            </w:r>
-          </w:p>
-        </w:tc>
-        <w:tc>
-          <w:tcPr>
-            <w:tcW w:w="436" w:type="pct"/>
-            <w:vAlign w:val="center"/>
-          </w:tcPr>
-          <w:p>
-            <w:pPr>
-              <w:jc w:val="center"/>
-            </w:pPr>
-            <w:r>
-              <w:t>0%</w:t>
-            </w:r>
           </w:p>
         </w:tc>
         <w:tc>
@@ -6519,21 +6788,21 @@
               <w:jc w:val="center"/>
             </w:pPr>
             <w:r>
+              <w:t>5</w:t>
+            </w:r>
+          </w:p>
+        </w:tc>
+        <w:tc>
+          <w:tcPr>
+            <w:tcW w:w="437" w:type="pct"/>
+            <w:vAlign w:val="center"/>
+          </w:tcPr>
+          <w:p>
+            <w:pPr>
+              <w:jc w:val="center"/>
+            </w:pPr>
+            <w:r>
               <w:t>-</w:t>
-            </w:r>
-          </w:p>
-        </w:tc>
-        <w:tc>
-          <w:tcPr>
-            <w:tcW w:w="437" w:type="pct"/>
-            <w:vAlign w:val="center"/>
-          </w:tcPr>
-          <w:p>
-            <w:pPr>
-              <w:jc w:val="center"/>
-            </w:pPr>
-            <w:r>
-              <w:t>+20%</w:t>
             </w:r>
           </w:p>
         </w:tc>
@@ -6563,7 +6832,7 @@
               <w:jc w:val="center"/>
             </w:pPr>
             <w:r>
-              <w:t>2.0</w:t>
+              <w:t>2</w:t>
             </w:r>
           </w:p>
         </w:tc>
@@ -6575,28 +6844,25 @@
           </w:tcPr>
           <w:p>
             <w:r>
-              <w:t>Si le seul de l'exigence Tab</w:t>
-            </w:r>
-            <w:r>
-              <w:t>.</w:t>
+              <w:t xml:space="preserve">L'alimentation logique du contrôleur </w:t>
+            </w:r>
+            <w:r>
+              <w:t xml:space="preserve">doit être </w:t>
+            </w:r>
+            <w:r>
+              <w:t>faite</w:t>
+            </w:r>
+            <w:r>
+              <w:t xml:space="preserve"> par une source extern</w:t>
+            </w:r>
+            <w:r>
+              <w:t>e</w:t>
+            </w:r>
+            <w:r>
+              <w:t xml:space="preserve">. </w:t>
             </w:r>
             <w:r>
               <w:t xml:space="preserve"> </w:t>
-            </w:r>
-            <w:r>
-              <w:t>4</w:t>
-            </w:r>
-            <w:r>
-              <w:t xml:space="preserve"> </w:t>
-            </w:r>
-            <w:r>
-              <w:t>-</w:t>
-            </w:r>
-            <w:r>
-              <w:t xml:space="preserve"> </w:t>
-            </w:r>
-            <w:r>
-              <w:t>ID1 est franchi, alors le contrôleur doit dissiper cette énergie par une résistance de freinage.</w:t>
             </w:r>
           </w:p>
         </w:tc>
@@ -6612,7 +6878,7 @@
               <w:jc w:val="center"/>
             </w:pPr>
             <w:r>
-              <w:t>2.1</w:t>
+              <w:t>3</w:t>
             </w:r>
           </w:p>
         </w:tc>
@@ -6624,7 +6890,36 @@
           </w:tcPr>
           <w:p>
             <w:r>
-              <w:t>La résistance de freinage doit être placée sur un PCB séparé du contrôleur.</w:t>
+              <w:t xml:space="preserve">Si il est impossible de </w:t>
+            </w:r>
+            <w:r>
+              <w:t xml:space="preserve">fournir la tension logique par une source </w:t>
+            </w:r>
+            <w:r>
+              <w:t xml:space="preserve">d'alimentation </w:t>
+            </w:r>
+            <w:r>
+              <w:t>externe</w:t>
+            </w:r>
+            <w:r>
+              <w:t xml:space="preserve"> (</w:t>
+            </w:r>
+            <w:proofErr w:type="spellStart"/>
+            <w:r>
+              <w:t>p.ex</w:t>
+            </w:r>
+            <w:proofErr w:type="spellEnd"/>
+            <w:r>
+              <w:t xml:space="preserve"> : </w:t>
+            </w:r>
+            <w:r>
+              <w:t>montage embarqué sur batterie)</w:t>
+            </w:r>
+            <w:r>
+              <w:t xml:space="preserve">, celle-ci doit être générée </w:t>
+            </w:r>
+            <w:r>
+              <w:t>à partir de la tension d'alimentation du moteur.</w:t>
             </w:r>
           </w:p>
         </w:tc>
@@ -6640,7 +6935,129 @@
               <w:jc w:val="center"/>
             </w:pPr>
             <w:r>
+              <w:t>4</w:t>
+            </w:r>
+          </w:p>
+        </w:tc>
+        <w:tc>
+          <w:tcPr>
+            <w:tcW w:w="2905" w:type="pct"/>
+            <w:vAlign w:val="center"/>
+          </w:tcPr>
+          <w:p>
+            <w:r>
+              <w:t>Augmentation de la tension d'alimentation du moteur (</w:t>
+            </w:r>
+            <w:r>
+              <w:t>Tab</w:t>
+            </w:r>
+            <w:r>
+              <w:t>.</w:t>
+            </w:r>
+            <w:r>
+              <w:t xml:space="preserve"> </w:t>
+            </w:r>
+            <w:r>
+              <w:t>1</w:t>
+            </w:r>
+            <w:r>
+              <w:t xml:space="preserve"> </w:t>
+            </w:r>
+            <w:r>
+              <w:t>-</w:t>
+            </w:r>
+            <w:r>
+              <w:t xml:space="preserve"> </w:t>
+            </w:r>
+            <w:r>
+              <w:t>ID</w:t>
+            </w:r>
+            <w:r>
               <w:t>3</w:t>
+            </w:r>
+            <w:r>
+              <w:t>) autorisant de restituer l'énergie</w:t>
+            </w:r>
+            <w:r>
+              <w:t xml:space="preserve"> en cas de freinage</w:t>
+            </w:r>
+            <w:r>
+              <w:t xml:space="preserve">. </w:t>
+            </w:r>
+          </w:p>
+        </w:tc>
+        <w:tc>
+          <w:tcPr>
+            <w:tcW w:w="436" w:type="pct"/>
+            <w:vAlign w:val="center"/>
+          </w:tcPr>
+          <w:p>
+            <w:pPr>
+              <w:jc w:val="center"/>
+            </w:pPr>
+            <w:r>
+              <w:t>0%</w:t>
+            </w:r>
+          </w:p>
+        </w:tc>
+        <w:tc>
+          <w:tcPr>
+            <w:tcW w:w="405" w:type="pct"/>
+            <w:vAlign w:val="center"/>
+          </w:tcPr>
+          <w:p>
+            <w:pPr>
+              <w:jc w:val="center"/>
+            </w:pPr>
+            <w:r>
+              <w:t>-</w:t>
+            </w:r>
+          </w:p>
+        </w:tc>
+        <w:tc>
+          <w:tcPr>
+            <w:tcW w:w="437" w:type="pct"/>
+            <w:vAlign w:val="center"/>
+          </w:tcPr>
+          <w:p>
+            <w:pPr>
+              <w:jc w:val="center"/>
+            </w:pPr>
+            <w:r>
+              <w:t>+20%</w:t>
+            </w:r>
+          </w:p>
+        </w:tc>
+        <w:tc>
+          <w:tcPr>
+            <w:tcW w:w="444" w:type="pct"/>
+            <w:vAlign w:val="center"/>
+          </w:tcPr>
+          <w:p>
+            <w:pPr>
+              <w:jc w:val="center"/>
+            </w:pPr>
+            <w:r>
+              <w:t>V</w:t>
+            </w:r>
+          </w:p>
+        </w:tc>
+      </w:tr>
+      <w:tr>
+        <w:tc>
+          <w:tcPr>
+            <w:tcW w:w="373" w:type="pct"/>
+            <w:vAlign w:val="center"/>
+          </w:tcPr>
+          <w:p>
+            <w:pPr>
+              <w:jc w:val="center"/>
+            </w:pPr>
+            <w:r>
+              <w:t>5</w:t>
+            </w:r>
+            <w:r>
+              <w:t>.0</w:t>
             </w:r>
           </w:p>
         </w:tc>
@@ -6652,7 +7069,34 @@
           </w:tcPr>
           <w:p>
             <w:r>
-              <w:t>Si l'alimentation est faite par une batterie, alors le contrôleur peut directement restituer l'énergie sans passer par la résistance de freinage.</w:t>
+              <w:t>Si le seul de l'exigence Tab</w:t>
+            </w:r>
+            <w:r>
+              <w:t>.</w:t>
+            </w:r>
+            <w:r>
+              <w:t xml:space="preserve"> </w:t>
+            </w:r>
+            <w:r>
+              <w:t>4</w:t>
+            </w:r>
+            <w:r>
+              <w:t xml:space="preserve"> </w:t>
+            </w:r>
+            <w:r>
+              <w:t>–</w:t>
+            </w:r>
+            <w:r>
+              <w:t xml:space="preserve"> </w:t>
+            </w:r>
+            <w:r>
+              <w:t>ID</w:t>
+            </w:r>
+            <w:r>
+              <w:t>4</w:t>
+            </w:r>
+            <w:r>
+              <w:t xml:space="preserve"> est franchi, alors le contrôleur doit dissiper cette énergie par une résistance de freinage.</w:t>
             </w:r>
           </w:p>
         </w:tc>
@@ -6668,10 +7112,10 @@
               <w:jc w:val="center"/>
             </w:pPr>
             <w:r>
-              <w:t>4</w:t>
-            </w:r>
-            <w:r>
-              <w:t>.0</w:t>
+              <w:t>5</w:t>
+            </w:r>
+            <w:r>
+              <w:t>.1</w:t>
             </w:r>
           </w:p>
         </w:tc>
@@ -6683,34 +7127,7 @@
           </w:tcPr>
           <w:p>
             <w:r>
-              <w:t xml:space="preserve">La valeur de seuil </w:t>
-            </w:r>
-            <w:r>
-              <w:t>de l'exigence Tab</w:t>
-            </w:r>
-            <w:r>
-              <w:t>.</w:t>
-            </w:r>
-            <w:r>
-              <w:t xml:space="preserve"> </w:t>
-            </w:r>
-            <w:r>
-              <w:t>4</w:t>
-            </w:r>
-            <w:r>
-              <w:t xml:space="preserve"> </w:t>
-            </w:r>
-            <w:r>
-              <w:t>-</w:t>
-            </w:r>
-            <w:r>
-              <w:t xml:space="preserve"> </w:t>
-            </w:r>
-            <w:r>
-              <w:t>ID1</w:t>
-            </w:r>
-            <w:r>
-              <w:t xml:space="preserve"> doit être fixée par l'utilisateur.</w:t>
+              <w:t>La résistance de freinage doit être placée sur un PCB séparé du contrôleur.</w:t>
             </w:r>
           </w:p>
         </w:tc>
@@ -6726,10 +7143,7 @@
               <w:jc w:val="center"/>
             </w:pPr>
             <w:r>
-              <w:t>4</w:t>
-            </w:r>
-            <w:r>
-              <w:t>.1</w:t>
+              <w:t>6</w:t>
             </w:r>
           </w:p>
         </w:tc>
@@ -6741,28 +7155,7 @@
           </w:tcPr>
           <w:p>
             <w:r>
-              <w:t xml:space="preserve">Il doit être possible de paramétrer la valeur de seuil </w:t>
-            </w:r>
-            <w:r>
-              <w:t>de l'exigence Tab</w:t>
-            </w:r>
-            <w:r>
-              <w:t>.</w:t>
-            </w:r>
-            <w:r>
-              <w:t xml:space="preserve"> </w:t>
-            </w:r>
-            <w:r>
-              <w:t>4</w:t>
-            </w:r>
-            <w:r>
-              <w:t xml:space="preserve"> - </w:t>
-            </w:r>
-            <w:r>
-              <w:t xml:space="preserve">ID1 </w:t>
-            </w:r>
-            <w:r>
-              <w:t>sans avoir à reprogrammer le contrôleur.</w:t>
+              <w:t>Si l'alimentation est faite par une batterie, alors le contrôleur peut directement restituer l'énergie sans passer par la résistance de freinage.</w:t>
             </w:r>
           </w:p>
         </w:tc>
@@ -6778,7 +7171,123 @@
               <w:jc w:val="center"/>
             </w:pPr>
             <w:r>
-              <w:t>5</w:t>
+              <w:t>7</w:t>
+            </w:r>
+            <w:r>
+              <w:t>.0</w:t>
+            </w:r>
+          </w:p>
+        </w:tc>
+        <w:tc>
+          <w:tcPr>
+            <w:tcW w:w="4627" w:type="pct"/>
+            <w:gridSpan w:val="5"/>
+            <w:vAlign w:val="center"/>
+          </w:tcPr>
+          <w:p>
+            <w:r>
+              <w:t>La valeur de seuil de l'exigence Tab</w:t>
+            </w:r>
+            <w:r>
+              <w:t>.</w:t>
+            </w:r>
+            <w:r>
+              <w:t xml:space="preserve"> </w:t>
+            </w:r>
+            <w:r>
+              <w:t>4</w:t>
+            </w:r>
+            <w:r>
+              <w:t xml:space="preserve"> </w:t>
+            </w:r>
+            <w:r>
+              <w:t>–</w:t>
+            </w:r>
+            <w:r>
+              <w:t xml:space="preserve"> </w:t>
+            </w:r>
+            <w:r>
+              <w:t>ID</w:t>
+            </w:r>
+            <w:r>
+              <w:t>4</w:t>
+            </w:r>
+            <w:r>
+              <w:t xml:space="preserve"> doit être fixée par l'utilisateur.</w:t>
+            </w:r>
+          </w:p>
+        </w:tc>
+      </w:tr>
+      <w:tr>
+        <w:tc>
+          <w:tcPr>
+            <w:tcW w:w="373" w:type="pct"/>
+            <w:vAlign w:val="center"/>
+          </w:tcPr>
+          <w:p>
+            <w:pPr>
+              <w:jc w:val="center"/>
+            </w:pPr>
+            <w:r>
+              <w:t>7</w:t>
+            </w:r>
+            <w:r>
+              <w:t>.1</w:t>
+            </w:r>
+          </w:p>
+        </w:tc>
+        <w:tc>
+          <w:tcPr>
+            <w:tcW w:w="4627" w:type="pct"/>
+            <w:gridSpan w:val="5"/>
+            <w:vAlign w:val="center"/>
+          </w:tcPr>
+          <w:p>
+            <w:r>
+              <w:t>Il doit être possible de paramétrer la valeur de seuil de l'exigence Tab</w:t>
+            </w:r>
+            <w:r>
+              <w:t>.</w:t>
+            </w:r>
+            <w:r>
+              <w:t xml:space="preserve"> </w:t>
+            </w:r>
+            <w:r>
+              <w:t>4</w:t>
+            </w:r>
+            <w:r>
+              <w:t xml:space="preserve"> </w:t>
+            </w:r>
+            <w:r>
+              <w:t>–</w:t>
+            </w:r>
+            <w:r>
+              <w:t xml:space="preserve"> </w:t>
+            </w:r>
+            <w:r>
+              <w:t>ID</w:t>
+            </w:r>
+            <w:r>
+              <w:t>4</w:t>
+            </w:r>
+            <w:r>
+              <w:t xml:space="preserve"> sans avoir à reprogrammer le contrôleur.</w:t>
+            </w:r>
+          </w:p>
+        </w:tc>
+      </w:tr>
+      <w:tr>
+        <w:tc>
+          <w:tcPr>
+            <w:tcW w:w="373" w:type="pct"/>
+            <w:vAlign w:val="center"/>
+          </w:tcPr>
+          <w:p>
+            <w:pPr>
+              <w:jc w:val="center"/>
+            </w:pPr>
+            <w:r>
+              <w:t>8</w:t>
             </w:r>
           </w:p>
         </w:tc>
@@ -6809,8 +7318,9 @@
           <w:numId w:val="5"/>
         </w:numPr>
       </w:pPr>
-      <w:bookmarkStart w:id="17" w:name="_Toc66186709"/>
-      <w:r>
+      <w:bookmarkStart w:id="17" w:name="_Toc67500156"/>
+      <w:r>
+        <w:lastRenderedPageBreak/>
         <w:t>Mesures internes</w:t>
       </w:r>
       <w:bookmarkEnd w:id="17"/>
@@ -6837,7 +7347,7 @@
           <w:numId w:val="5"/>
         </w:numPr>
       </w:pPr>
-      <w:bookmarkStart w:id="18" w:name="_Toc66186710"/>
+      <w:bookmarkStart w:id="18" w:name="_Toc67500157"/>
       <w:r>
         <w:t>Mesure de courant</w:t>
       </w:r>
@@ -6850,18 +7360,31 @@
         <w:keepNext/>
         <w:jc w:val="center"/>
       </w:pPr>
-      <w:bookmarkStart w:id="19" w:name="_Toc66186728"/>
+      <w:bookmarkStart w:id="19" w:name="_Toc67500133"/>
       <w:r>
         <w:t xml:space="preserve">Tableau </w:t>
       </w:r>
-      <w:fldSimple w:instr=" SEQ Tableau \* ARABIC ">
-        <w:r>
-          <w:rPr>
-            <w:noProof/>
-          </w:rPr>
-          <w:t>5</w:t>
-        </w:r>
-      </w:fldSimple>
+      <w:r>
+        <w:fldChar w:fldCharType="begin"/>
+      </w:r>
+      <w:r>
+        <w:instrText xml:space="preserve"> SEQ Tableau \* ARABIC </w:instrText>
+      </w:r>
+      <w:r>
+        <w:fldChar w:fldCharType="separate"/>
+      </w:r>
+      <w:r>
+        <w:rPr>
+          <w:noProof/>
+        </w:rPr>
+        <w:t>5</w:t>
+      </w:r>
+      <w:r>
+        <w:rPr>
+          <w:noProof/>
+        </w:rPr>
+        <w:fldChar w:fldCharType="end"/>
+      </w:r>
       <w:r>
         <w:t>: Mesures de courant</w:t>
       </w:r>
@@ -6956,7 +7479,7 @@
           <w:numId w:val="5"/>
         </w:numPr>
       </w:pPr>
-      <w:bookmarkStart w:id="20" w:name="_Toc66186711"/>
+      <w:bookmarkStart w:id="20" w:name="_Toc67500158"/>
       <w:r>
         <w:t>Mesure de tension</w:t>
       </w:r>
@@ -6969,18 +7492,31 @@
         <w:keepNext/>
         <w:jc w:val="center"/>
       </w:pPr>
-      <w:bookmarkStart w:id="21" w:name="_Toc66186729"/>
+      <w:bookmarkStart w:id="21" w:name="_Toc67500134"/>
       <w:r>
         <w:t xml:space="preserve">Tableau </w:t>
       </w:r>
-      <w:fldSimple w:instr=" SEQ Tableau \* ARABIC ">
-        <w:r>
-          <w:rPr>
-            <w:noProof/>
-          </w:rPr>
-          <w:t>6</w:t>
-        </w:r>
-      </w:fldSimple>
+      <w:r>
+        <w:fldChar w:fldCharType="begin"/>
+      </w:r>
+      <w:r>
+        <w:instrText xml:space="preserve"> SEQ Tableau \* ARABIC </w:instrText>
+      </w:r>
+      <w:r>
+        <w:fldChar w:fldCharType="separate"/>
+      </w:r>
+      <w:r>
+        <w:rPr>
+          <w:noProof/>
+        </w:rPr>
+        <w:t>6</w:t>
+      </w:r>
+      <w:r>
+        <w:rPr>
+          <w:noProof/>
+        </w:rPr>
+        <w:fldChar w:fldCharType="end"/>
+      </w:r>
       <w:r>
         <w:t>: Mesures de tension</w:t>
       </w:r>
@@ -7109,37 +7645,21 @@
     </w:tbl>
     <w:p/>
     <w:p>
-      <w:r>
-        <w:br w:type="page"/>
-      </w:r>
-    </w:p>
-    <w:p>
-      <w:pPr>
-        <w:pStyle w:val="Titre2"/>
-        <w:numPr>
-          <w:ilvl w:val="1"/>
-          <w:numId w:val="5"/>
-        </w:numPr>
-      </w:pPr>
-      <w:bookmarkStart w:id="22" w:name="_Toc66186712"/>
-      <w:r>
-        <w:t>Communications externes</w:t>
-      </w:r>
-      <w:bookmarkEnd w:id="22"/>
-    </w:p>
-    <w:p>
       <w:pPr>
         <w:pStyle w:val="Titre3"/>
         <w:numPr>
           <w:ilvl w:val="2"/>
-          <w:numId w:val="5"/>
+          <w:numId w:val="14"/>
         </w:numPr>
       </w:pPr>
-      <w:bookmarkStart w:id="23" w:name="_Toc66186713"/>
-      <w:r>
-        <w:t>Messages transmis</w:t>
-      </w:r>
-      <w:bookmarkEnd w:id="23"/>
+      <w:bookmarkStart w:id="22" w:name="_Toc67500159"/>
+      <w:r>
+        <w:t xml:space="preserve">Mesure de </w:t>
+      </w:r>
+      <w:r>
+        <w:t>température</w:t>
+      </w:r>
+      <w:bookmarkEnd w:id="22"/>
     </w:p>
     <w:p/>
     <w:p>
@@ -7148,7 +7668,7 @@
         <w:keepNext/>
         <w:jc w:val="center"/>
       </w:pPr>
-      <w:bookmarkStart w:id="24" w:name="_Toc66186730"/>
+      <w:bookmarkStart w:id="23" w:name="_Toc67500135"/>
       <w:r>
         <w:t xml:space="preserve">Tableau </w:t>
       </w:r>
@@ -7161,9 +7681,12 @@
         </w:r>
       </w:fldSimple>
       <w:r>
-        <w:t>: Messages transmis lors de communications avec le contrôleur</w:t>
-      </w:r>
-      <w:bookmarkEnd w:id="24"/>
+        <w:t xml:space="preserve">: </w:t>
+      </w:r>
+      <w:r>
+        <w:t>Mesures de température</w:t>
+      </w:r>
+      <w:bookmarkEnd w:id="23"/>
     </w:p>
     <w:tbl>
       <w:tblPr>
@@ -7224,209 +7747,19 @@
         <w:tc>
           <w:tcPr>
             <w:tcW w:w="8391" w:type="dxa"/>
-            <w:vAlign w:val="center"/>
-          </w:tcPr>
-          <w:p>
-            <w:r>
-              <w:t>I</w:t>
-            </w:r>
-            <w:r>
-              <w:t>l doit être possible de lire la valeur d'un paramètre du contrôleur</w:t>
-            </w:r>
-            <w:r>
-              <w:t>.</w:t>
-            </w:r>
-            <w:r>
-              <w:t xml:space="preserve"> (Voi</w:t>
-            </w:r>
-            <w:r>
-              <w:t>r</w:t>
-            </w:r>
-            <w:r>
-              <w:t xml:space="preserve"> </w:t>
-            </w:r>
-            <w:r>
-              <w:t>T</w:t>
-            </w:r>
-            <w:r>
-              <w:t>ab</w:t>
-            </w:r>
-            <w:r>
-              <w:t>.</w:t>
-            </w:r>
-            <w:r>
-              <w:t xml:space="preserve"> A1</w:t>
-            </w:r>
-            <w:r>
-              <w:t>)</w:t>
-            </w:r>
-          </w:p>
-        </w:tc>
-      </w:tr>
-      <w:tr>
-        <w:tc>
-          <w:tcPr>
-            <w:tcW w:w="680" w:type="dxa"/>
-            <w:vAlign w:val="center"/>
-          </w:tcPr>
-          <w:p>
-            <w:pPr>
-              <w:jc w:val="center"/>
-            </w:pPr>
-            <w:r>
-              <w:t>2</w:t>
-            </w:r>
-          </w:p>
-        </w:tc>
-        <w:tc>
-          <w:tcPr>
-            <w:tcW w:w="8391" w:type="dxa"/>
-            <w:vAlign w:val="center"/>
-          </w:tcPr>
-          <w:p>
-            <w:r>
-              <w:t>Il</w:t>
-            </w:r>
-            <w:r>
-              <w:t xml:space="preserve"> doit être possible d</w:t>
-            </w:r>
-            <w:r>
-              <w:t xml:space="preserve">'écrire </w:t>
-            </w:r>
-            <w:r>
-              <w:t>la valeur d'un paramètre du contrôleur</w:t>
-            </w:r>
-            <w:r>
-              <w:t xml:space="preserve">. (Voir </w:t>
-            </w:r>
-            <w:r>
-              <w:t>T</w:t>
-            </w:r>
-            <w:r>
-              <w:t>ab</w:t>
-            </w:r>
-            <w:r>
-              <w:t>.</w:t>
-            </w:r>
-            <w:r>
-              <w:t xml:space="preserve"> A1</w:t>
-            </w:r>
-            <w:r>
-              <w:t>)</w:t>
-            </w:r>
-          </w:p>
-        </w:tc>
-      </w:tr>
-      <w:tr>
-        <w:tc>
-          <w:tcPr>
-            <w:tcW w:w="680" w:type="dxa"/>
-            <w:vAlign w:val="center"/>
-          </w:tcPr>
-          <w:p>
-            <w:pPr>
-              <w:jc w:val="center"/>
-            </w:pPr>
-            <w:r>
-              <w:t>3</w:t>
-            </w:r>
-          </w:p>
-        </w:tc>
-        <w:tc>
-          <w:tcPr>
-            <w:tcW w:w="8391" w:type="dxa"/>
-            <w:vAlign w:val="center"/>
-          </w:tcPr>
-          <w:p>
-            <w:r>
-              <w:t>Il</w:t>
-            </w:r>
-            <w:r>
-              <w:t xml:space="preserve"> doit être possible de </w:t>
-            </w:r>
-            <w:r>
-              <w:t>lire</w:t>
-            </w:r>
-            <w:r>
-              <w:t xml:space="preserve"> des informations en live au </w:t>
-            </w:r>
-            <w:r>
-              <w:t>contrôleur.</w:t>
-            </w:r>
-            <w:r>
-              <w:t xml:space="preserve"> (Voir </w:t>
-            </w:r>
-            <w:r>
-              <w:t>Tab.</w:t>
-            </w:r>
-            <w:r>
-              <w:t xml:space="preserve"> A2</w:t>
-            </w:r>
-            <w:r>
-              <w:t>)</w:t>
-            </w:r>
-          </w:p>
-        </w:tc>
-      </w:tr>
-      <w:tr>
-        <w:tc>
-          <w:tcPr>
-            <w:tcW w:w="680" w:type="dxa"/>
-            <w:vAlign w:val="center"/>
-          </w:tcPr>
-          <w:p>
-            <w:pPr>
-              <w:jc w:val="center"/>
-            </w:pPr>
-            <w:r>
-              <w:t>4.0</w:t>
-            </w:r>
-          </w:p>
-        </w:tc>
-        <w:tc>
-          <w:tcPr>
-            <w:tcW w:w="8391" w:type="dxa"/>
-            <w:vAlign w:val="center"/>
-          </w:tcPr>
-          <w:p>
-            <w:r>
-              <w:t>Quel que soit le protocole de communication utilisé, il doit être possible de</w:t>
-            </w:r>
-            <w:r>
-              <w:t xml:space="preserve"> définir une valeur de consigne </w:t>
-            </w:r>
-            <w:r>
-              <w:t>pour le moteur.</w:t>
-            </w:r>
-          </w:p>
-        </w:tc>
-      </w:tr>
-      <w:tr>
-        <w:tc>
-          <w:tcPr>
-            <w:tcW w:w="680" w:type="dxa"/>
-            <w:vAlign w:val="center"/>
-          </w:tcPr>
-          <w:p>
-            <w:pPr>
-              <w:jc w:val="center"/>
-            </w:pPr>
-            <w:r>
-              <w:t>4.1</w:t>
-            </w:r>
-          </w:p>
-        </w:tc>
-        <w:tc>
-          <w:tcPr>
-            <w:tcW w:w="8391" w:type="dxa"/>
-            <w:vAlign w:val="center"/>
-          </w:tcPr>
-          <w:p>
-            <w:r>
-              <w:t xml:space="preserve">La valeur de la consigne doit être traitée en fonction du type d'asservissement souhaité </w:t>
-            </w:r>
-            <w:r>
-              <w:t>du moteur.</w:t>
+          </w:tcPr>
+          <w:p>
+            <w:r>
+              <w:t xml:space="preserve">Le contrôleur doit </w:t>
+            </w:r>
+            <w:r>
+              <w:t xml:space="preserve">pouvoir </w:t>
+            </w:r>
+            <w:r>
+              <w:t xml:space="preserve">mesurer la </w:t>
+            </w:r>
+            <w:r>
+              <w:t>température du moteur.</w:t>
             </w:r>
           </w:p>
         </w:tc>
@@ -7434,16 +7767,36 @@
     </w:tbl>
     <w:p/>
     <w:p>
+      <w:r>
+        <w:br w:type="page"/>
+      </w:r>
+    </w:p>
+    <w:p>
+      <w:pPr>
+        <w:pStyle w:val="Titre2"/>
+        <w:numPr>
+          <w:ilvl w:val="1"/>
+          <w:numId w:val="14"/>
+        </w:numPr>
+      </w:pPr>
+      <w:bookmarkStart w:id="24" w:name="_Toc67500160"/>
+      <w:r>
+        <w:lastRenderedPageBreak/>
+        <w:t>Communications externes</w:t>
+      </w:r>
+      <w:bookmarkEnd w:id="24"/>
+    </w:p>
+    <w:p>
       <w:pPr>
         <w:pStyle w:val="Titre3"/>
         <w:numPr>
           <w:ilvl w:val="2"/>
-          <w:numId w:val="5"/>
+          <w:numId w:val="14"/>
         </w:numPr>
       </w:pPr>
-      <w:bookmarkStart w:id="25" w:name="_Toc66186714"/>
-      <w:r>
-        <w:t>Protocoles de communications</w:t>
+      <w:bookmarkStart w:id="25" w:name="_Toc67500161"/>
+      <w:r>
+        <w:t>Messages transmis</w:t>
       </w:r>
       <w:bookmarkEnd w:id="25"/>
     </w:p>
@@ -7454,22 +7807,354 @@
         <w:keepNext/>
         <w:jc w:val="center"/>
       </w:pPr>
-      <w:bookmarkStart w:id="26" w:name="_Toc66186731"/>
+      <w:bookmarkStart w:id="26" w:name="_Toc67500136"/>
       <w:r>
         <w:t xml:space="preserve">Tableau </w:t>
       </w:r>
-      <w:fldSimple w:instr=" SEQ Tableau \* ARABIC ">
-        <w:r>
-          <w:rPr>
-            <w:noProof/>
-          </w:rPr>
-          <w:t>8</w:t>
-        </w:r>
-      </w:fldSimple>
+      <w:r>
+        <w:fldChar w:fldCharType="begin"/>
+      </w:r>
+      <w:r>
+        <w:instrText xml:space="preserve"> SEQ Tableau \* ARABIC </w:instrText>
+      </w:r>
+      <w:r>
+        <w:fldChar w:fldCharType="separate"/>
+      </w:r>
+      <w:r>
+        <w:rPr>
+          <w:noProof/>
+        </w:rPr>
+        <w:t>8</w:t>
+      </w:r>
+      <w:r>
+        <w:rPr>
+          <w:noProof/>
+        </w:rPr>
+        <w:fldChar w:fldCharType="end"/>
+      </w:r>
+      <w:r>
+        <w:t>: Messages transmis lors de communications avec le contrôleur</w:t>
+      </w:r>
+      <w:bookmarkEnd w:id="26"/>
+    </w:p>
+    <w:tbl>
+      <w:tblPr>
+        <w:tblStyle w:val="Grilledutableau"/>
+        <w:tblW w:w="9071" w:type="dxa"/>
+        <w:tblCellMar>
+          <w:top w:w="57" w:type="dxa"/>
+          <w:bottom w:w="57" w:type="dxa"/>
+        </w:tblCellMar>
+        <w:tblLook w:val="04A0" w:firstRow="1" w:lastRow="0" w:firstColumn="1" w:lastColumn="0" w:noHBand="0" w:noVBand="1"/>
+      </w:tblPr>
+      <w:tblGrid>
+        <w:gridCol w:w="680"/>
+        <w:gridCol w:w="8391"/>
+      </w:tblGrid>
+      <w:tr>
+        <w:tc>
+          <w:tcPr>
+            <w:tcW w:w="680" w:type="dxa"/>
+            <w:vAlign w:val="center"/>
+          </w:tcPr>
+          <w:p>
+            <w:pPr>
+              <w:jc w:val="center"/>
+            </w:pPr>
+            <w:r>
+              <w:t>ID</w:t>
+            </w:r>
+          </w:p>
+        </w:tc>
+        <w:tc>
+          <w:tcPr>
+            <w:tcW w:w="8391" w:type="dxa"/>
+            <w:vAlign w:val="center"/>
+          </w:tcPr>
+          <w:p>
+            <w:r>
+              <w:t>Exigence</w:t>
+            </w:r>
+          </w:p>
+        </w:tc>
+      </w:tr>
+      <w:tr>
+        <w:tc>
+          <w:tcPr>
+            <w:tcW w:w="680" w:type="dxa"/>
+            <w:vAlign w:val="center"/>
+          </w:tcPr>
+          <w:p>
+            <w:pPr>
+              <w:jc w:val="center"/>
+            </w:pPr>
+            <w:r>
+              <w:t>1</w:t>
+            </w:r>
+          </w:p>
+        </w:tc>
+        <w:tc>
+          <w:tcPr>
+            <w:tcW w:w="8391" w:type="dxa"/>
+            <w:vAlign w:val="center"/>
+          </w:tcPr>
+          <w:p>
+            <w:r>
+              <w:t>I</w:t>
+            </w:r>
+            <w:r>
+              <w:t>l doit être possible de lire la valeur d'un paramètre du contrôleur</w:t>
+            </w:r>
+            <w:r>
+              <w:t>.</w:t>
+            </w:r>
+            <w:r>
+              <w:t xml:space="preserve"> (Voi</w:t>
+            </w:r>
+            <w:r>
+              <w:t>r</w:t>
+            </w:r>
+            <w:r>
+              <w:t xml:space="preserve"> </w:t>
+            </w:r>
+            <w:r>
+              <w:t>T</w:t>
+            </w:r>
+            <w:r>
+              <w:t>ab</w:t>
+            </w:r>
+            <w:r>
+              <w:t>.</w:t>
+            </w:r>
+            <w:r>
+              <w:t xml:space="preserve"> A1</w:t>
+            </w:r>
+            <w:r>
+              <w:t>)</w:t>
+            </w:r>
+          </w:p>
+        </w:tc>
+      </w:tr>
+      <w:tr>
+        <w:tc>
+          <w:tcPr>
+            <w:tcW w:w="680" w:type="dxa"/>
+            <w:vAlign w:val="center"/>
+          </w:tcPr>
+          <w:p>
+            <w:pPr>
+              <w:jc w:val="center"/>
+            </w:pPr>
+            <w:r>
+              <w:t>2</w:t>
+            </w:r>
+          </w:p>
+        </w:tc>
+        <w:tc>
+          <w:tcPr>
+            <w:tcW w:w="8391" w:type="dxa"/>
+            <w:vAlign w:val="center"/>
+          </w:tcPr>
+          <w:p>
+            <w:r>
+              <w:t>Il</w:t>
+            </w:r>
+            <w:r>
+              <w:t xml:space="preserve"> doit être possible d</w:t>
+            </w:r>
+            <w:r>
+              <w:t xml:space="preserve">'écrire </w:t>
+            </w:r>
+            <w:r>
+              <w:t>la valeur d'un paramètre du contrôleur</w:t>
+            </w:r>
+            <w:r>
+              <w:t xml:space="preserve">. (Voir </w:t>
+            </w:r>
+            <w:r>
+              <w:t>T</w:t>
+            </w:r>
+            <w:r>
+              <w:t>ab</w:t>
+            </w:r>
+            <w:r>
+              <w:t>.</w:t>
+            </w:r>
+            <w:r>
+              <w:t xml:space="preserve"> A1</w:t>
+            </w:r>
+            <w:r>
+              <w:t>)</w:t>
+            </w:r>
+          </w:p>
+        </w:tc>
+      </w:tr>
+      <w:tr>
+        <w:tc>
+          <w:tcPr>
+            <w:tcW w:w="680" w:type="dxa"/>
+            <w:vAlign w:val="center"/>
+          </w:tcPr>
+          <w:p>
+            <w:pPr>
+              <w:jc w:val="center"/>
+            </w:pPr>
+            <w:r>
+              <w:t>3</w:t>
+            </w:r>
+          </w:p>
+        </w:tc>
+        <w:tc>
+          <w:tcPr>
+            <w:tcW w:w="8391" w:type="dxa"/>
+            <w:vAlign w:val="center"/>
+          </w:tcPr>
+          <w:p>
+            <w:r>
+              <w:t>Il</w:t>
+            </w:r>
+            <w:r>
+              <w:t xml:space="preserve"> doit être possible de </w:t>
+            </w:r>
+            <w:r>
+              <w:t>lire</w:t>
+            </w:r>
+            <w:r>
+              <w:t xml:space="preserve"> des informations en live au </w:t>
+            </w:r>
+            <w:r>
+              <w:t>contrôleur.</w:t>
+            </w:r>
+            <w:r>
+              <w:t xml:space="preserve"> (Voir </w:t>
+            </w:r>
+            <w:r>
+              <w:t>Tab.</w:t>
+            </w:r>
+            <w:r>
+              <w:t xml:space="preserve"> A2</w:t>
+            </w:r>
+            <w:r>
+              <w:t>)</w:t>
+            </w:r>
+          </w:p>
+        </w:tc>
+      </w:tr>
+      <w:tr>
+        <w:tc>
+          <w:tcPr>
+            <w:tcW w:w="680" w:type="dxa"/>
+            <w:vAlign w:val="center"/>
+          </w:tcPr>
+          <w:p>
+            <w:pPr>
+              <w:jc w:val="center"/>
+            </w:pPr>
+            <w:r>
+              <w:t>4.0</w:t>
+            </w:r>
+          </w:p>
+        </w:tc>
+        <w:tc>
+          <w:tcPr>
+            <w:tcW w:w="8391" w:type="dxa"/>
+            <w:vAlign w:val="center"/>
+          </w:tcPr>
+          <w:p>
+            <w:r>
+              <w:t>Quel que soit le protocole de communication utilisé, il doit être possible de</w:t>
+            </w:r>
+            <w:r>
+              <w:t xml:space="preserve"> définir une valeur de consigne </w:t>
+            </w:r>
+            <w:r>
+              <w:t>pour le moteur.</w:t>
+            </w:r>
+          </w:p>
+        </w:tc>
+      </w:tr>
+      <w:tr>
+        <w:tc>
+          <w:tcPr>
+            <w:tcW w:w="680" w:type="dxa"/>
+            <w:vAlign w:val="center"/>
+          </w:tcPr>
+          <w:p>
+            <w:pPr>
+              <w:jc w:val="center"/>
+            </w:pPr>
+            <w:r>
+              <w:t>4.1</w:t>
+            </w:r>
+          </w:p>
+        </w:tc>
+        <w:tc>
+          <w:tcPr>
+            <w:tcW w:w="8391" w:type="dxa"/>
+            <w:vAlign w:val="center"/>
+          </w:tcPr>
+          <w:p>
+            <w:r>
+              <w:t xml:space="preserve">La valeur de la consigne doit être traitée en fonction du type d'asservissement souhaité </w:t>
+            </w:r>
+            <w:r>
+              <w:t>du moteur.</w:t>
+            </w:r>
+          </w:p>
+        </w:tc>
+      </w:tr>
+    </w:tbl>
+    <w:p/>
+    <w:p>
+      <w:pPr>
+        <w:pStyle w:val="Titre3"/>
+        <w:numPr>
+          <w:ilvl w:val="2"/>
+          <w:numId w:val="14"/>
+        </w:numPr>
+      </w:pPr>
+      <w:bookmarkStart w:id="27" w:name="_Toc67500162"/>
+      <w:r>
+        <w:t>Protocoles de communications</w:t>
+      </w:r>
+      <w:bookmarkEnd w:id="27"/>
+    </w:p>
+    <w:p/>
+    <w:p>
+      <w:pPr>
+        <w:pStyle w:val="Lgende"/>
+        <w:keepNext/>
+        <w:jc w:val="center"/>
+      </w:pPr>
+      <w:bookmarkStart w:id="28" w:name="_Toc67500137"/>
+      <w:r>
+        <w:t xml:space="preserve">Tableau </w:t>
+      </w:r>
+      <w:r>
+        <w:fldChar w:fldCharType="begin"/>
+      </w:r>
+      <w:r>
+        <w:instrText xml:space="preserve"> SEQ Tableau \* ARABIC </w:instrText>
+      </w:r>
+      <w:r>
+        <w:fldChar w:fldCharType="separate"/>
+      </w:r>
+      <w:r>
+        <w:rPr>
+          <w:noProof/>
+        </w:rPr>
+        <w:t>9</w:t>
+      </w:r>
+      <w:r>
+        <w:rPr>
+          <w:noProof/>
+        </w:rPr>
+        <w:fldChar w:fldCharType="end"/>
+      </w:r>
       <w:r>
         <w:t>: Liste des protocoles de communication supportés par le contrôleur</w:t>
       </w:r>
-      <w:bookmarkEnd w:id="26"/>
+      <w:bookmarkEnd w:id="28"/>
     </w:p>
     <w:tbl>
       <w:tblPr>
@@ -7858,14 +8543,15 @@
         <w:pStyle w:val="Titre2"/>
         <w:numPr>
           <w:ilvl w:val="1"/>
-          <w:numId w:val="5"/>
+          <w:numId w:val="14"/>
         </w:numPr>
       </w:pPr>
-      <w:bookmarkStart w:id="27" w:name="_Toc66186715"/>
-      <w:r>
+      <w:bookmarkStart w:id="29" w:name="_Toc67500163"/>
+      <w:r>
+        <w:lastRenderedPageBreak/>
         <w:t>Interface PC</w:t>
       </w:r>
-      <w:bookmarkEnd w:id="27"/>
+      <w:bookmarkEnd w:id="29"/>
     </w:p>
     <w:p/>
     <w:p>
@@ -7874,22 +8560,35 @@
         <w:keepNext/>
         <w:jc w:val="center"/>
       </w:pPr>
-      <w:bookmarkStart w:id="28" w:name="_Toc66186732"/>
+      <w:bookmarkStart w:id="30" w:name="_Toc67500138"/>
       <w:r>
         <w:t xml:space="preserve">Tableau </w:t>
       </w:r>
-      <w:fldSimple w:instr=" SEQ Tableau \* ARABIC ">
-        <w:r>
-          <w:rPr>
-            <w:noProof/>
-          </w:rPr>
-          <w:t>9</w:t>
-        </w:r>
-      </w:fldSimple>
+      <w:r>
+        <w:fldChar w:fldCharType="begin"/>
+      </w:r>
+      <w:r>
+        <w:instrText xml:space="preserve"> SEQ Tableau \* ARABIC </w:instrText>
+      </w:r>
+      <w:r>
+        <w:fldChar w:fldCharType="separate"/>
+      </w:r>
+      <w:r>
+        <w:rPr>
+          <w:noProof/>
+        </w:rPr>
+        <w:t>10</w:t>
+      </w:r>
+      <w:r>
+        <w:rPr>
+          <w:noProof/>
+        </w:rPr>
+        <w:fldChar w:fldCharType="end"/>
+      </w:r>
       <w:r>
         <w:t>: Exigences de l'interface PC</w:t>
       </w:r>
-      <w:bookmarkEnd w:id="28"/>
+      <w:bookmarkEnd w:id="30"/>
     </w:p>
     <w:tbl>
       <w:tblPr>
@@ -8136,11 +8835,11 @@
           <w:numId w:val="0"/>
         </w:numPr>
       </w:pPr>
-      <w:bookmarkStart w:id="29" w:name="_Toc66186716"/>
+      <w:bookmarkStart w:id="31" w:name="_Toc67500164"/>
       <w:r>
         <w:t>Contraintes</w:t>
       </w:r>
-      <w:bookmarkEnd w:id="29"/>
+      <w:bookmarkEnd w:id="31"/>
     </w:p>
     <w:p/>
     <w:p>
@@ -8148,14 +8847,14 @@
         <w:pStyle w:val="Titre2"/>
         <w:numPr>
           <w:ilvl w:val="1"/>
-          <w:numId w:val="5"/>
+          <w:numId w:val="14"/>
         </w:numPr>
       </w:pPr>
-      <w:bookmarkStart w:id="30" w:name="_Toc66186717"/>
+      <w:bookmarkStart w:id="32" w:name="_Toc67500165"/>
       <w:r>
         <w:t>Contraintes Hardware</w:t>
       </w:r>
-      <w:bookmarkEnd w:id="30"/>
+      <w:bookmarkEnd w:id="32"/>
     </w:p>
     <w:p/>
     <w:p>
@@ -8164,22 +8863,35 @@
         <w:keepNext/>
         <w:jc w:val="center"/>
       </w:pPr>
-      <w:bookmarkStart w:id="31" w:name="_Toc66186733"/>
+      <w:bookmarkStart w:id="33" w:name="_Toc67500139"/>
       <w:r>
         <w:t xml:space="preserve">Tableau </w:t>
       </w:r>
-      <w:fldSimple w:instr=" SEQ Tableau \* ARABIC ">
-        <w:r>
-          <w:rPr>
-            <w:noProof/>
-          </w:rPr>
-          <w:t>10</w:t>
-        </w:r>
-      </w:fldSimple>
+      <w:r>
+        <w:fldChar w:fldCharType="begin"/>
+      </w:r>
+      <w:r>
+        <w:instrText xml:space="preserve"> SEQ Tableau \* ARABIC </w:instrText>
+      </w:r>
+      <w:r>
+        <w:fldChar w:fldCharType="separate"/>
+      </w:r>
+      <w:r>
+        <w:rPr>
+          <w:noProof/>
+        </w:rPr>
+        <w:t>11</w:t>
+      </w:r>
+      <w:r>
+        <w:rPr>
+          <w:noProof/>
+        </w:rPr>
+        <w:fldChar w:fldCharType="end"/>
+      </w:r>
       <w:r>
         <w:t>: Contraintes hardware</w:t>
       </w:r>
-      <w:bookmarkEnd w:id="31"/>
+      <w:bookmarkEnd w:id="33"/>
     </w:p>
     <w:tbl>
       <w:tblPr>
@@ -8578,14 +9290,14 @@
         <w:pStyle w:val="Titre2"/>
         <w:numPr>
           <w:ilvl w:val="1"/>
-          <w:numId w:val="5"/>
+          <w:numId w:val="14"/>
         </w:numPr>
       </w:pPr>
-      <w:bookmarkStart w:id="32" w:name="_Toc66186718"/>
+      <w:bookmarkStart w:id="34" w:name="_Toc67500166"/>
       <w:r>
         <w:t>Contraintes Software</w:t>
       </w:r>
-      <w:bookmarkEnd w:id="32"/>
+      <w:bookmarkEnd w:id="34"/>
     </w:p>
     <w:p/>
     <w:p>
@@ -8594,22 +9306,35 @@
         <w:keepNext/>
         <w:jc w:val="center"/>
       </w:pPr>
-      <w:bookmarkStart w:id="33" w:name="_Toc66186734"/>
+      <w:bookmarkStart w:id="35" w:name="_Toc67500140"/>
       <w:r>
         <w:t xml:space="preserve">Tableau </w:t>
       </w:r>
-      <w:fldSimple w:instr=" SEQ Tableau \* ARABIC ">
-        <w:r>
-          <w:rPr>
-            <w:noProof/>
-          </w:rPr>
-          <w:t>11</w:t>
-        </w:r>
-      </w:fldSimple>
+      <w:r>
+        <w:fldChar w:fldCharType="begin"/>
+      </w:r>
+      <w:r>
+        <w:instrText xml:space="preserve"> SEQ Tableau \* ARABIC </w:instrText>
+      </w:r>
+      <w:r>
+        <w:fldChar w:fldCharType="separate"/>
+      </w:r>
+      <w:r>
+        <w:rPr>
+          <w:noProof/>
+        </w:rPr>
+        <w:t>12</w:t>
+      </w:r>
+      <w:r>
+        <w:rPr>
+          <w:noProof/>
+        </w:rPr>
+        <w:fldChar w:fldCharType="end"/>
+      </w:r>
       <w:r>
         <w:t>: Contraintes software</w:t>
       </w:r>
-      <w:bookmarkEnd w:id="33"/>
+      <w:bookmarkEnd w:id="35"/>
     </w:p>
     <w:tbl>
       <w:tblPr>
@@ -8705,11 +9430,12 @@
           <w:numId w:val="0"/>
         </w:numPr>
       </w:pPr>
-      <w:bookmarkStart w:id="34" w:name="_Toc66186719"/>
-      <w:r>
+      <w:bookmarkStart w:id="36" w:name="_Toc67500167"/>
+      <w:r>
+        <w:lastRenderedPageBreak/>
         <w:t>Performances</w:t>
       </w:r>
-      <w:bookmarkEnd w:id="34"/>
+      <w:bookmarkEnd w:id="36"/>
     </w:p>
     <w:p/>
     <w:p>
@@ -8717,14 +9443,14 @@
         <w:pStyle w:val="Titre2"/>
         <w:numPr>
           <w:ilvl w:val="1"/>
-          <w:numId w:val="5"/>
+          <w:numId w:val="14"/>
         </w:numPr>
       </w:pPr>
-      <w:bookmarkStart w:id="35" w:name="_Toc66186720"/>
+      <w:bookmarkStart w:id="37" w:name="_Toc67500168"/>
       <w:r>
         <w:t>Performances générales</w:t>
       </w:r>
-      <w:bookmarkEnd w:id="35"/>
+      <w:bookmarkEnd w:id="37"/>
     </w:p>
     <w:p>
       <w:pPr>
@@ -8732,22 +9458,35 @@
         <w:keepNext/>
         <w:jc w:val="center"/>
       </w:pPr>
-      <w:bookmarkStart w:id="36" w:name="_Toc66186735"/>
+      <w:bookmarkStart w:id="38" w:name="_Toc67500141"/>
       <w:r>
         <w:t xml:space="preserve">Tableau </w:t>
       </w:r>
-      <w:fldSimple w:instr=" SEQ Tableau \* ARABIC ">
-        <w:r>
-          <w:rPr>
-            <w:noProof/>
-          </w:rPr>
-          <w:t>12</w:t>
-        </w:r>
-      </w:fldSimple>
+      <w:r>
+        <w:fldChar w:fldCharType="begin"/>
+      </w:r>
+      <w:r>
+        <w:instrText xml:space="preserve"> SEQ Tableau \* ARABIC </w:instrText>
+      </w:r>
+      <w:r>
+        <w:fldChar w:fldCharType="separate"/>
+      </w:r>
+      <w:r>
+        <w:rPr>
+          <w:noProof/>
+        </w:rPr>
+        <w:t>13</w:t>
+      </w:r>
+      <w:r>
+        <w:rPr>
+          <w:noProof/>
+        </w:rPr>
+        <w:fldChar w:fldCharType="end"/>
+      </w:r>
       <w:r>
         <w:t>: Performances souhaitées</w:t>
       </w:r>
-      <w:bookmarkEnd w:id="36"/>
+      <w:bookmarkEnd w:id="38"/>
     </w:p>
     <w:tbl>
       <w:tblPr>
@@ -9071,10 +9810,7 @@
               <w:t>M</w:t>
             </w:r>
             <w:r>
-              <w:t>ax</w:t>
-            </w:r>
-            <w:r>
-              <w:t xml:space="preserve"> de la contrainte Tab. 12 </w:t>
+              <w:t xml:space="preserve">ax de la contrainte Tab. 12 </w:t>
             </w:r>
             <w:r>
               <w:t>-</w:t>
@@ -9094,10 +9830,7 @@
               <w:jc w:val="center"/>
             </w:pPr>
             <w:r>
-              <w:t>8</w:t>
-            </w:r>
-            <w:r>
-              <w:t>5</w:t>
+              <w:t>85</w:t>
             </w:r>
           </w:p>
         </w:tc>
@@ -9273,12 +10006,12 @@
           <w:numId w:val="0"/>
         </w:numPr>
       </w:pPr>
-      <w:bookmarkStart w:id="37" w:name="_Toc66186721"/>
+      <w:bookmarkStart w:id="39" w:name="_Toc67500169"/>
       <w:r>
         <w:lastRenderedPageBreak/>
         <w:t>Annexes</w:t>
       </w:r>
-      <w:bookmarkEnd w:id="37"/>
+      <w:bookmarkEnd w:id="39"/>
     </w:p>
     <w:p/>
     <w:p>
@@ -9286,14 +10019,14 @@
         <w:pStyle w:val="Titre3"/>
         <w:numPr>
           <w:ilvl w:val="2"/>
-          <w:numId w:val="5"/>
+          <w:numId w:val="14"/>
         </w:numPr>
       </w:pPr>
-      <w:bookmarkStart w:id="38" w:name="_Toc66186722"/>
+      <w:bookmarkStart w:id="40" w:name="_Toc67500170"/>
       <w:r>
         <w:t>Table des paramètres</w:t>
       </w:r>
-      <w:bookmarkEnd w:id="38"/>
+      <w:bookmarkEnd w:id="40"/>
     </w:p>
     <w:p>
       <w:r>
@@ -9325,728 +10058,33 @@
         <w:keepNext/>
         <w:jc w:val="center"/>
       </w:pPr>
-      <w:bookmarkStart w:id="39" w:name="_Toc66186736"/>
+      <w:bookmarkStart w:id="41" w:name="_Toc67500142"/>
       <w:r>
         <w:t xml:space="preserve">Tableau A </w:t>
       </w:r>
-      <w:fldSimple w:instr=" SEQ Tableau_A \* ARABIC ">
-        <w:r>
-          <w:rPr>
-            <w:noProof/>
-          </w:rPr>
-          <w:t>1</w:t>
-        </w:r>
-      </w:fldSimple>
+      <w:r>
+        <w:fldChar w:fldCharType="begin"/>
+      </w:r>
+      <w:r>
+        <w:instrText xml:space="preserve"> SEQ Tableau_A \* ARABIC </w:instrText>
+      </w:r>
+      <w:r>
+        <w:fldChar w:fldCharType="separate"/>
+      </w:r>
+      <w:r>
+        <w:rPr>
+          <w:noProof/>
+        </w:rPr>
+        <w:t>1</w:t>
+      </w:r>
+      <w:r>
+        <w:rPr>
+          <w:noProof/>
+        </w:rPr>
+        <w:fldChar w:fldCharType="end"/>
+      </w:r>
       <w:r>
         <w:t>: Liste des paramètres modifiables du contrôleur</w:t>
-      </w:r>
-      <w:bookmarkEnd w:id="39"/>
-    </w:p>
-    <w:tbl>
-      <w:tblPr>
-        <w:tblStyle w:val="Grilledutableau"/>
-        <w:tblW w:w="9071" w:type="dxa"/>
-        <w:tblCellMar>
-          <w:top w:w="57" w:type="dxa"/>
-          <w:bottom w:w="57" w:type="dxa"/>
-        </w:tblCellMar>
-        <w:tblLook w:val="04A0" w:firstRow="1" w:lastRow="0" w:firstColumn="1" w:lastColumn="0" w:noHBand="0" w:noVBand="1"/>
-      </w:tblPr>
-      <w:tblGrid>
-        <w:gridCol w:w="680"/>
-        <w:gridCol w:w="1134"/>
-        <w:gridCol w:w="6463"/>
-        <w:gridCol w:w="794"/>
-      </w:tblGrid>
-      <w:tr>
-        <w:tc>
-          <w:tcPr>
-            <w:tcW w:w="680" w:type="dxa"/>
-            <w:vAlign w:val="center"/>
-          </w:tcPr>
-          <w:p>
-            <w:pPr>
-              <w:jc w:val="center"/>
-            </w:pPr>
-            <w:r>
-              <w:t>ID</w:t>
-            </w:r>
-          </w:p>
-        </w:tc>
-        <w:tc>
-          <w:tcPr>
-            <w:tcW w:w="1134" w:type="dxa"/>
-            <w:vAlign w:val="center"/>
-          </w:tcPr>
-          <w:p>
-            <w:pPr>
-              <w:jc w:val="center"/>
-            </w:pPr>
-            <w:r>
-              <w:t>Type de donnée</w:t>
-            </w:r>
-          </w:p>
-        </w:tc>
-        <w:tc>
-          <w:tcPr>
-            <w:tcW w:w="6463" w:type="dxa"/>
-            <w:vAlign w:val="center"/>
-          </w:tcPr>
-          <w:p>
-            <w:r>
-              <w:t>Description</w:t>
-            </w:r>
-          </w:p>
-        </w:tc>
-        <w:tc>
-          <w:tcPr>
-            <w:tcW w:w="794" w:type="dxa"/>
-            <w:vAlign w:val="center"/>
-          </w:tcPr>
-          <w:p>
-            <w:pPr>
-              <w:jc w:val="center"/>
-            </w:pPr>
-            <w:r>
-              <w:t>Unité</w:t>
-            </w:r>
-          </w:p>
-        </w:tc>
-      </w:tr>
-      <w:tr>
-        <w:tc>
-          <w:tcPr>
-            <w:tcW w:w="9071" w:type="dxa"/>
-            <w:gridSpan w:val="4"/>
-            <w:vAlign w:val="center"/>
-          </w:tcPr>
-          <w:p>
-            <w:pPr>
-              <w:jc w:val="center"/>
-            </w:pPr>
-            <w:r>
-              <w:t xml:space="preserve">Paramètres </w:t>
-            </w:r>
-            <w:r>
-              <w:t>pour chaque</w:t>
-            </w:r>
-            <w:r>
-              <w:t xml:space="preserve"> </w:t>
-            </w:r>
-            <w:r>
-              <w:t xml:space="preserve">axe </w:t>
-            </w:r>
-            <w:r>
-              <w:t>moteur</w:t>
-            </w:r>
-          </w:p>
-        </w:tc>
-      </w:tr>
-      <w:tr>
-        <w:tc>
-          <w:tcPr>
-            <w:tcW w:w="680" w:type="dxa"/>
-            <w:vAlign w:val="center"/>
-          </w:tcPr>
-          <w:p>
-            <w:pPr>
-              <w:jc w:val="center"/>
-            </w:pPr>
-            <w:r>
-              <w:t>1</w:t>
-            </w:r>
-          </w:p>
-        </w:tc>
-        <w:tc>
-          <w:tcPr>
-            <w:tcW w:w="1134" w:type="dxa"/>
-            <w:vAlign w:val="center"/>
-          </w:tcPr>
-          <w:p>
-            <w:pPr>
-              <w:jc w:val="center"/>
-            </w:pPr>
-            <w:r>
-              <w:t>Booléen</w:t>
-            </w:r>
-          </w:p>
-        </w:tc>
-        <w:tc>
-          <w:tcPr>
-            <w:tcW w:w="6463" w:type="dxa"/>
-            <w:vAlign w:val="center"/>
-          </w:tcPr>
-          <w:p>
-            <w:r>
-              <w:t>Axe moteur utilisé</w:t>
-            </w:r>
-          </w:p>
-        </w:tc>
-        <w:tc>
-          <w:tcPr>
-            <w:tcW w:w="794" w:type="dxa"/>
-            <w:vAlign w:val="center"/>
-          </w:tcPr>
-          <w:p>
-            <w:pPr>
-              <w:jc w:val="center"/>
-            </w:pPr>
-            <w:r>
-              <w:t>-</w:t>
-            </w:r>
-          </w:p>
-        </w:tc>
-      </w:tr>
-      <w:tr>
-        <w:tc>
-          <w:tcPr>
-            <w:tcW w:w="680" w:type="dxa"/>
-            <w:vAlign w:val="center"/>
-          </w:tcPr>
-          <w:p>
-            <w:pPr>
-              <w:jc w:val="center"/>
-            </w:pPr>
-            <w:r>
-              <w:t>2</w:t>
-            </w:r>
-          </w:p>
-        </w:tc>
-        <w:tc>
-          <w:tcPr>
-            <w:tcW w:w="1134" w:type="dxa"/>
-            <w:vAlign w:val="center"/>
-          </w:tcPr>
-          <w:p>
-            <w:pPr>
-              <w:jc w:val="center"/>
-            </w:pPr>
-            <w:r>
-              <w:t>Double</w:t>
-            </w:r>
-          </w:p>
-        </w:tc>
-        <w:tc>
-          <w:tcPr>
-            <w:tcW w:w="6463" w:type="dxa"/>
-            <w:vAlign w:val="center"/>
-          </w:tcPr>
-          <w:p>
-            <w:r>
-              <w:t>Puissance du moteur</w:t>
-            </w:r>
-          </w:p>
-        </w:tc>
-        <w:tc>
-          <w:tcPr>
-            <w:tcW w:w="794" w:type="dxa"/>
-            <w:vAlign w:val="center"/>
-          </w:tcPr>
-          <w:p>
-            <w:pPr>
-              <w:jc w:val="center"/>
-            </w:pPr>
-            <w:r>
-              <w:t>W</w:t>
-            </w:r>
-          </w:p>
-        </w:tc>
-      </w:tr>
-      <w:tr>
-        <w:tc>
-          <w:tcPr>
-            <w:tcW w:w="680" w:type="dxa"/>
-            <w:vAlign w:val="center"/>
-          </w:tcPr>
-          <w:p>
-            <w:pPr>
-              <w:jc w:val="center"/>
-            </w:pPr>
-            <w:r>
-              <w:t>3</w:t>
-            </w:r>
-          </w:p>
-        </w:tc>
-        <w:tc>
-          <w:tcPr>
-            <w:tcW w:w="1134" w:type="dxa"/>
-            <w:vAlign w:val="center"/>
-          </w:tcPr>
-          <w:p>
-            <w:pPr>
-              <w:jc w:val="center"/>
-            </w:pPr>
-            <w:r>
-              <w:t>Double</w:t>
-            </w:r>
-          </w:p>
-        </w:tc>
-        <w:tc>
-          <w:tcPr>
-            <w:tcW w:w="6463" w:type="dxa"/>
-            <w:vAlign w:val="center"/>
-          </w:tcPr>
-          <w:p>
-            <w:r>
-              <w:t>Tension d'alimentation du moteur</w:t>
-            </w:r>
-          </w:p>
-        </w:tc>
-        <w:tc>
-          <w:tcPr>
-            <w:tcW w:w="794" w:type="dxa"/>
-            <w:vAlign w:val="center"/>
-          </w:tcPr>
-          <w:p>
-            <w:pPr>
-              <w:jc w:val="center"/>
-            </w:pPr>
-            <w:r>
-              <w:t>V</w:t>
-            </w:r>
-          </w:p>
-        </w:tc>
-      </w:tr>
-      <w:tr>
-        <w:tc>
-          <w:tcPr>
-            <w:tcW w:w="680" w:type="dxa"/>
-            <w:vAlign w:val="center"/>
-          </w:tcPr>
-          <w:p>
-            <w:pPr>
-              <w:jc w:val="center"/>
-            </w:pPr>
-            <w:r>
-              <w:t>4</w:t>
-            </w:r>
-          </w:p>
-        </w:tc>
-        <w:tc>
-          <w:tcPr>
-            <w:tcW w:w="1134" w:type="dxa"/>
-            <w:vAlign w:val="center"/>
-          </w:tcPr>
-          <w:p>
-            <w:pPr>
-              <w:jc w:val="center"/>
-            </w:pPr>
-            <w:r>
-              <w:t>Double</w:t>
-            </w:r>
-          </w:p>
-        </w:tc>
-        <w:tc>
-          <w:tcPr>
-            <w:tcW w:w="6463" w:type="dxa"/>
-            <w:vAlign w:val="center"/>
-          </w:tcPr>
-          <w:p>
-            <w:r>
-              <w:t>Courant nominal du moteur</w:t>
-            </w:r>
-          </w:p>
-        </w:tc>
-        <w:tc>
-          <w:tcPr>
-            <w:tcW w:w="794" w:type="dxa"/>
-            <w:vAlign w:val="center"/>
-          </w:tcPr>
-          <w:p>
-            <w:pPr>
-              <w:jc w:val="center"/>
-            </w:pPr>
-            <w:r>
-              <w:t>A</w:t>
-            </w:r>
-          </w:p>
-        </w:tc>
-      </w:tr>
-      <w:tr>
-        <w:tc>
-          <w:tcPr>
-            <w:tcW w:w="680" w:type="dxa"/>
-            <w:vAlign w:val="center"/>
-          </w:tcPr>
-          <w:p>
-            <w:pPr>
-              <w:jc w:val="center"/>
-            </w:pPr>
-            <w:r>
-              <w:t>5</w:t>
-            </w:r>
-          </w:p>
-        </w:tc>
-        <w:tc>
-          <w:tcPr>
-            <w:tcW w:w="1134" w:type="dxa"/>
-            <w:vAlign w:val="center"/>
-          </w:tcPr>
-          <w:p>
-            <w:pPr>
-              <w:jc w:val="center"/>
-            </w:pPr>
-            <w:r>
-              <w:t>Integer</w:t>
-            </w:r>
-          </w:p>
-        </w:tc>
-        <w:tc>
-          <w:tcPr>
-            <w:tcW w:w="6463" w:type="dxa"/>
-            <w:vAlign w:val="center"/>
-          </w:tcPr>
-          <w:p>
-            <w:r>
-              <w:t>Nombre de paires de pôles</w:t>
-            </w:r>
-          </w:p>
-        </w:tc>
-        <w:tc>
-          <w:tcPr>
-            <w:tcW w:w="794" w:type="dxa"/>
-            <w:vAlign w:val="center"/>
-          </w:tcPr>
-          <w:p>
-            <w:pPr>
-              <w:jc w:val="center"/>
-            </w:pPr>
-            <w:r>
-              <w:t>-</w:t>
-            </w:r>
-          </w:p>
-        </w:tc>
-      </w:tr>
-      <w:tr>
-        <w:tc>
-          <w:tcPr>
-            <w:tcW w:w="9071" w:type="dxa"/>
-            <w:gridSpan w:val="4"/>
-            <w:vAlign w:val="center"/>
-          </w:tcPr>
-          <w:p>
-            <w:pPr>
-              <w:jc w:val="center"/>
-            </w:pPr>
-            <w:r>
-              <w:t xml:space="preserve">Paramètres pour le capteur de chaque </w:t>
-            </w:r>
-            <w:r>
-              <w:t xml:space="preserve">axe </w:t>
-            </w:r>
-            <w:r>
-              <w:t>moteur</w:t>
-            </w:r>
-          </w:p>
-        </w:tc>
-      </w:tr>
-      <w:tr>
-        <w:tc>
-          <w:tcPr>
-            <w:tcW w:w="680" w:type="dxa"/>
-            <w:vAlign w:val="center"/>
-          </w:tcPr>
-          <w:p>
-            <w:pPr>
-              <w:jc w:val="center"/>
-            </w:pPr>
-            <w:r>
-              <w:t>6</w:t>
-            </w:r>
-          </w:p>
-        </w:tc>
-        <w:tc>
-          <w:tcPr>
-            <w:tcW w:w="1134" w:type="dxa"/>
-            <w:vAlign w:val="center"/>
-          </w:tcPr>
-          <w:p>
-            <w:pPr>
-              <w:jc w:val="center"/>
-            </w:pPr>
-            <w:r>
-              <w:t>Integer</w:t>
-            </w:r>
-          </w:p>
-        </w:tc>
-        <w:tc>
-          <w:tcPr>
-            <w:tcW w:w="6463" w:type="dxa"/>
-            <w:vAlign w:val="center"/>
-          </w:tcPr>
-          <w:p>
-            <w:r>
-              <w:t xml:space="preserve">Type de </w:t>
-            </w:r>
-            <w:r>
-              <w:t xml:space="preserve">capteur (correspond </w:t>
-            </w:r>
-            <w:r>
-              <w:t>à ceux présentés au Tab.</w:t>
-            </w:r>
-            <w:r>
-              <w:t xml:space="preserve"> 3</w:t>
-            </w:r>
-            <w:r>
-              <w:t>)</w:t>
-            </w:r>
-          </w:p>
-        </w:tc>
-        <w:tc>
-          <w:tcPr>
-            <w:tcW w:w="794" w:type="dxa"/>
-            <w:vAlign w:val="center"/>
-          </w:tcPr>
-          <w:p>
-            <w:pPr>
-              <w:jc w:val="center"/>
-            </w:pPr>
-            <w:r>
-              <w:t>-</w:t>
-            </w:r>
-          </w:p>
-        </w:tc>
-      </w:tr>
-      <w:tr>
-        <w:tc>
-          <w:tcPr>
-            <w:tcW w:w="9071" w:type="dxa"/>
-            <w:gridSpan w:val="4"/>
-            <w:vAlign w:val="center"/>
-          </w:tcPr>
-          <w:p>
-            <w:pPr>
-              <w:jc w:val="center"/>
-            </w:pPr>
-            <w:r>
-              <w:t xml:space="preserve">Paramètres du </w:t>
-            </w:r>
-            <w:r>
-              <w:t>contrôleur</w:t>
-            </w:r>
-            <w:r>
-              <w:t xml:space="preserve"> pour chaque </w:t>
-            </w:r>
-            <w:r>
-              <w:t xml:space="preserve">axe </w:t>
-            </w:r>
-            <w:r>
-              <w:t>moteur</w:t>
-            </w:r>
-          </w:p>
-        </w:tc>
-      </w:tr>
-      <w:tr>
-        <w:tc>
-          <w:tcPr>
-            <w:tcW w:w="680" w:type="dxa"/>
-            <w:vAlign w:val="center"/>
-          </w:tcPr>
-          <w:p>
-            <w:pPr>
-              <w:jc w:val="center"/>
-            </w:pPr>
-            <w:r>
-              <w:t>7</w:t>
-            </w:r>
-          </w:p>
-        </w:tc>
-        <w:tc>
-          <w:tcPr>
-            <w:tcW w:w="1134" w:type="dxa"/>
-            <w:vAlign w:val="center"/>
-          </w:tcPr>
-          <w:p>
-            <w:pPr>
-              <w:jc w:val="center"/>
-            </w:pPr>
-            <w:r>
-              <w:t>Integer</w:t>
-            </w:r>
-          </w:p>
-        </w:tc>
-        <w:tc>
-          <w:tcPr>
-            <w:tcW w:w="6463" w:type="dxa"/>
-            <w:vAlign w:val="center"/>
-          </w:tcPr>
-          <w:p>
-            <w:r>
-              <w:t xml:space="preserve">Type d'asservissement </w:t>
-            </w:r>
-          </w:p>
-        </w:tc>
-        <w:tc>
-          <w:tcPr>
-            <w:tcW w:w="794" w:type="dxa"/>
-            <w:vAlign w:val="center"/>
-          </w:tcPr>
-          <w:p>
-            <w:pPr>
-              <w:jc w:val="center"/>
-            </w:pPr>
-            <w:r>
-              <w:t>-</w:t>
-            </w:r>
-          </w:p>
-        </w:tc>
-      </w:tr>
-      <w:tr>
-        <w:tc>
-          <w:tcPr>
-            <w:tcW w:w="9071" w:type="dxa"/>
-            <w:gridSpan w:val="4"/>
-            <w:vAlign w:val="center"/>
-          </w:tcPr>
-          <w:p>
-            <w:pPr>
-              <w:jc w:val="center"/>
-            </w:pPr>
-            <w:r>
-              <w:t>Paramètres du contrôleur</w:t>
-            </w:r>
-            <w:r>
-              <w:t xml:space="preserve"> g</w:t>
-            </w:r>
-            <w:r>
-              <w:t>lobaux</w:t>
-            </w:r>
-          </w:p>
-        </w:tc>
-      </w:tr>
-      <w:tr>
-        <w:tc>
-          <w:tcPr>
-            <w:tcW w:w="680" w:type="dxa"/>
-            <w:vAlign w:val="center"/>
-          </w:tcPr>
-          <w:p>
-            <w:pPr>
-              <w:jc w:val="center"/>
-            </w:pPr>
-            <w:r>
-              <w:t>8</w:t>
-            </w:r>
-          </w:p>
-        </w:tc>
-        <w:tc>
-          <w:tcPr>
-            <w:tcW w:w="1134" w:type="dxa"/>
-            <w:vAlign w:val="center"/>
-          </w:tcPr>
-          <w:p>
-            <w:pPr>
-              <w:jc w:val="center"/>
-            </w:pPr>
-            <w:r>
-              <w:t>Booléen</w:t>
-            </w:r>
-          </w:p>
-        </w:tc>
-        <w:tc>
-          <w:tcPr>
-            <w:tcW w:w="6463" w:type="dxa"/>
-            <w:vAlign w:val="center"/>
-          </w:tcPr>
-          <w:p>
-            <w:r>
-              <w:t>Type d'alimentation (1 = sur batterie</w:t>
-            </w:r>
-            <w:r>
-              <w:t>)</w:t>
-            </w:r>
-          </w:p>
-        </w:tc>
-        <w:tc>
-          <w:tcPr>
-            <w:tcW w:w="794" w:type="dxa"/>
-            <w:vAlign w:val="center"/>
-          </w:tcPr>
-          <w:p>
-            <w:pPr>
-              <w:jc w:val="center"/>
-            </w:pPr>
-            <w:r>
-              <w:t>-</w:t>
-            </w:r>
-          </w:p>
-        </w:tc>
-      </w:tr>
-    </w:tbl>
-    <w:p/>
-    <w:p>
-      <w:r>
-        <w:br w:type="page"/>
-      </w:r>
-    </w:p>
-    <w:p>
-      <w:pPr>
-        <w:pStyle w:val="Titre3"/>
-        <w:numPr>
-          <w:ilvl w:val="2"/>
-          <w:numId w:val="5"/>
-        </w:numPr>
-      </w:pPr>
-      <w:bookmarkStart w:id="40" w:name="_Toc66186723"/>
-      <w:r>
-        <w:t>Table des informations live</w:t>
-      </w:r>
-      <w:bookmarkEnd w:id="40"/>
-    </w:p>
-    <w:p>
-      <w:pPr>
-        <w:pStyle w:val="Paragraphedeliste"/>
-        <w:numPr>
-          <w:ilvl w:val="0"/>
-          <w:numId w:val="5"/>
-        </w:numPr>
-      </w:pPr>
-      <w:r>
-        <w:t xml:space="preserve">La table des </w:t>
-      </w:r>
-      <w:r>
-        <w:t>informations live</w:t>
-      </w:r>
-      <w:r>
-        <w:t xml:space="preserve"> du contrôleur n'est pas exhaustive. Elle correspond aux</w:t>
-      </w:r>
-      <w:r>
-        <w:t xml:space="preserve"> diverses informations pouvant être lues </w:t>
-      </w:r>
-      <w:r>
-        <w:t>en direct par le biais d'</w:t>
-      </w:r>
-      <w:r>
-        <w:t>un protocole de communication ou l'interface P</w:t>
-      </w:r>
-      <w:r>
-        <w:t>C</w:t>
-      </w:r>
-      <w:r>
-        <w:t>. Cette liste peut donc grandir au fur et à mesure du projet en fonction du temps restant.</w:t>
-      </w:r>
-    </w:p>
-    <w:p/>
-    <w:p>
-      <w:pPr>
-        <w:pStyle w:val="Lgende"/>
-        <w:keepNext/>
-        <w:jc w:val="center"/>
-      </w:pPr>
-      <w:bookmarkStart w:id="41" w:name="_Toc66186737"/>
-      <w:r>
-        <w:t xml:space="preserve">Tableau A </w:t>
-      </w:r>
-      <w:fldSimple w:instr=" SEQ Tableau_A \* ARABIC ">
-        <w:r>
-          <w:rPr>
-            <w:noProof/>
-          </w:rPr>
-          <w:t>2</w:t>
-        </w:r>
-      </w:fldSimple>
-      <w:r>
-        <w:t>: Liste des informations pouvant être lues en live sur le contrôleur</w:t>
       </w:r>
       <w:bookmarkEnd w:id="41"/>
     </w:p>
@@ -10133,10 +10171,13 @@
               <w:jc w:val="center"/>
             </w:pPr>
             <w:r>
-              <w:t>Informations live</w:t>
-            </w:r>
-            <w:r>
-              <w:t xml:space="preserve"> pour chaque </w:t>
+              <w:t xml:space="preserve">Paramètres </w:t>
+            </w:r>
+            <w:r>
+              <w:t>pour chaque</w:t>
+            </w:r>
+            <w:r>
+              <w:t xml:space="preserve"> </w:t>
             </w:r>
             <w:r>
               <w:t xml:space="preserve">axe </w:t>
@@ -10183,10 +10224,711 @@
           </w:tcPr>
           <w:p>
             <w:r>
-              <w:t>Est-ce que le moteur tourne</w:t>
-            </w:r>
-            <w:r>
-              <w:t xml:space="preserve"> ? (oui = 1, non = 0)</w:t>
+              <w:t>Axe moteur utilisé</w:t>
+            </w:r>
+          </w:p>
+        </w:tc>
+        <w:tc>
+          <w:tcPr>
+            <w:tcW w:w="794" w:type="dxa"/>
+            <w:vAlign w:val="center"/>
+          </w:tcPr>
+          <w:p>
+            <w:pPr>
+              <w:jc w:val="center"/>
+            </w:pPr>
+            <w:r>
+              <w:t>-</w:t>
+            </w:r>
+          </w:p>
+        </w:tc>
+      </w:tr>
+      <w:tr>
+        <w:tc>
+          <w:tcPr>
+            <w:tcW w:w="680" w:type="dxa"/>
+            <w:vAlign w:val="center"/>
+          </w:tcPr>
+          <w:p>
+            <w:pPr>
+              <w:jc w:val="center"/>
+            </w:pPr>
+            <w:r>
+              <w:t>2</w:t>
+            </w:r>
+          </w:p>
+        </w:tc>
+        <w:tc>
+          <w:tcPr>
+            <w:tcW w:w="1134" w:type="dxa"/>
+            <w:vAlign w:val="center"/>
+          </w:tcPr>
+          <w:p>
+            <w:pPr>
+              <w:jc w:val="center"/>
+            </w:pPr>
+            <w:r>
+              <w:t>Double</w:t>
+            </w:r>
+          </w:p>
+        </w:tc>
+        <w:tc>
+          <w:tcPr>
+            <w:tcW w:w="6463" w:type="dxa"/>
+            <w:vAlign w:val="center"/>
+          </w:tcPr>
+          <w:p>
+            <w:r>
+              <w:t>Puissance du moteur</w:t>
+            </w:r>
+          </w:p>
+        </w:tc>
+        <w:tc>
+          <w:tcPr>
+            <w:tcW w:w="794" w:type="dxa"/>
+            <w:vAlign w:val="center"/>
+          </w:tcPr>
+          <w:p>
+            <w:pPr>
+              <w:jc w:val="center"/>
+            </w:pPr>
+            <w:r>
+              <w:t>W</w:t>
+            </w:r>
+          </w:p>
+        </w:tc>
+      </w:tr>
+      <w:tr>
+        <w:tc>
+          <w:tcPr>
+            <w:tcW w:w="680" w:type="dxa"/>
+            <w:vAlign w:val="center"/>
+          </w:tcPr>
+          <w:p>
+            <w:pPr>
+              <w:jc w:val="center"/>
+            </w:pPr>
+            <w:r>
+              <w:t>3</w:t>
+            </w:r>
+          </w:p>
+        </w:tc>
+        <w:tc>
+          <w:tcPr>
+            <w:tcW w:w="1134" w:type="dxa"/>
+            <w:vAlign w:val="center"/>
+          </w:tcPr>
+          <w:p>
+            <w:pPr>
+              <w:jc w:val="center"/>
+            </w:pPr>
+            <w:r>
+              <w:t>Double</w:t>
+            </w:r>
+          </w:p>
+        </w:tc>
+        <w:tc>
+          <w:tcPr>
+            <w:tcW w:w="6463" w:type="dxa"/>
+            <w:vAlign w:val="center"/>
+          </w:tcPr>
+          <w:p>
+            <w:r>
+              <w:t>Tension d'alimentation du moteur</w:t>
+            </w:r>
+          </w:p>
+        </w:tc>
+        <w:tc>
+          <w:tcPr>
+            <w:tcW w:w="794" w:type="dxa"/>
+            <w:vAlign w:val="center"/>
+          </w:tcPr>
+          <w:p>
+            <w:pPr>
+              <w:jc w:val="center"/>
+            </w:pPr>
+            <w:r>
+              <w:t>V</w:t>
+            </w:r>
+          </w:p>
+        </w:tc>
+      </w:tr>
+      <w:tr>
+        <w:tc>
+          <w:tcPr>
+            <w:tcW w:w="680" w:type="dxa"/>
+            <w:vAlign w:val="center"/>
+          </w:tcPr>
+          <w:p>
+            <w:pPr>
+              <w:jc w:val="center"/>
+            </w:pPr>
+            <w:r>
+              <w:t>4</w:t>
+            </w:r>
+          </w:p>
+        </w:tc>
+        <w:tc>
+          <w:tcPr>
+            <w:tcW w:w="1134" w:type="dxa"/>
+            <w:vAlign w:val="center"/>
+          </w:tcPr>
+          <w:p>
+            <w:pPr>
+              <w:jc w:val="center"/>
+            </w:pPr>
+            <w:r>
+              <w:t>Double</w:t>
+            </w:r>
+          </w:p>
+        </w:tc>
+        <w:tc>
+          <w:tcPr>
+            <w:tcW w:w="6463" w:type="dxa"/>
+            <w:vAlign w:val="center"/>
+          </w:tcPr>
+          <w:p>
+            <w:r>
+              <w:t>Courant nominal du moteur</w:t>
+            </w:r>
+          </w:p>
+        </w:tc>
+        <w:tc>
+          <w:tcPr>
+            <w:tcW w:w="794" w:type="dxa"/>
+            <w:vAlign w:val="center"/>
+          </w:tcPr>
+          <w:p>
+            <w:pPr>
+              <w:jc w:val="center"/>
+            </w:pPr>
+            <w:r>
+              <w:t>A</w:t>
+            </w:r>
+          </w:p>
+        </w:tc>
+      </w:tr>
+      <w:tr>
+        <w:tc>
+          <w:tcPr>
+            <w:tcW w:w="680" w:type="dxa"/>
+            <w:vAlign w:val="center"/>
+          </w:tcPr>
+          <w:p>
+            <w:pPr>
+              <w:jc w:val="center"/>
+            </w:pPr>
+            <w:r>
+              <w:t>5</w:t>
+            </w:r>
+          </w:p>
+        </w:tc>
+        <w:tc>
+          <w:tcPr>
+            <w:tcW w:w="1134" w:type="dxa"/>
+            <w:vAlign w:val="center"/>
+          </w:tcPr>
+          <w:p>
+            <w:pPr>
+              <w:jc w:val="center"/>
+            </w:pPr>
+            <w:r>
+              <w:t>Integer</w:t>
+            </w:r>
+          </w:p>
+        </w:tc>
+        <w:tc>
+          <w:tcPr>
+            <w:tcW w:w="6463" w:type="dxa"/>
+            <w:vAlign w:val="center"/>
+          </w:tcPr>
+          <w:p>
+            <w:r>
+              <w:t>Nombre de paires de pôles</w:t>
+            </w:r>
+          </w:p>
+        </w:tc>
+        <w:tc>
+          <w:tcPr>
+            <w:tcW w:w="794" w:type="dxa"/>
+            <w:vAlign w:val="center"/>
+          </w:tcPr>
+          <w:p>
+            <w:pPr>
+              <w:jc w:val="center"/>
+            </w:pPr>
+            <w:r>
+              <w:t>-</w:t>
+            </w:r>
+          </w:p>
+        </w:tc>
+      </w:tr>
+      <w:tr>
+        <w:tc>
+          <w:tcPr>
+            <w:tcW w:w="9071" w:type="dxa"/>
+            <w:gridSpan w:val="4"/>
+            <w:vAlign w:val="center"/>
+          </w:tcPr>
+          <w:p>
+            <w:pPr>
+              <w:jc w:val="center"/>
+            </w:pPr>
+            <w:r>
+              <w:t xml:space="preserve">Paramètres pour le capteur de chaque </w:t>
+            </w:r>
+            <w:r>
+              <w:t xml:space="preserve">axe </w:t>
+            </w:r>
+            <w:r>
+              <w:t>moteur</w:t>
+            </w:r>
+          </w:p>
+        </w:tc>
+      </w:tr>
+      <w:tr>
+        <w:tc>
+          <w:tcPr>
+            <w:tcW w:w="680" w:type="dxa"/>
+            <w:vAlign w:val="center"/>
+          </w:tcPr>
+          <w:p>
+            <w:pPr>
+              <w:jc w:val="center"/>
+            </w:pPr>
+            <w:r>
+              <w:t>6</w:t>
+            </w:r>
+          </w:p>
+        </w:tc>
+        <w:tc>
+          <w:tcPr>
+            <w:tcW w:w="1134" w:type="dxa"/>
+            <w:vAlign w:val="center"/>
+          </w:tcPr>
+          <w:p>
+            <w:pPr>
+              <w:jc w:val="center"/>
+            </w:pPr>
+            <w:r>
+              <w:t>Integer</w:t>
+            </w:r>
+          </w:p>
+        </w:tc>
+        <w:tc>
+          <w:tcPr>
+            <w:tcW w:w="6463" w:type="dxa"/>
+            <w:vAlign w:val="center"/>
+          </w:tcPr>
+          <w:p>
+            <w:r>
+              <w:t xml:space="preserve">Type de </w:t>
+            </w:r>
+            <w:r>
+              <w:t xml:space="preserve">capteur (correspond </w:t>
+            </w:r>
+            <w:r>
+              <w:t>à ceux présentés au Tab.</w:t>
+            </w:r>
+            <w:r>
+              <w:t xml:space="preserve"> 3</w:t>
+            </w:r>
+            <w:r>
+              <w:t>)</w:t>
+            </w:r>
+          </w:p>
+        </w:tc>
+        <w:tc>
+          <w:tcPr>
+            <w:tcW w:w="794" w:type="dxa"/>
+            <w:vAlign w:val="center"/>
+          </w:tcPr>
+          <w:p>
+            <w:pPr>
+              <w:jc w:val="center"/>
+            </w:pPr>
+            <w:r>
+              <w:t>-</w:t>
+            </w:r>
+          </w:p>
+        </w:tc>
+      </w:tr>
+      <w:tr>
+        <w:tc>
+          <w:tcPr>
+            <w:tcW w:w="9071" w:type="dxa"/>
+            <w:gridSpan w:val="4"/>
+            <w:vAlign w:val="center"/>
+          </w:tcPr>
+          <w:p>
+            <w:pPr>
+              <w:jc w:val="center"/>
+            </w:pPr>
+            <w:r>
+              <w:t xml:space="preserve">Paramètres du </w:t>
+            </w:r>
+            <w:r>
+              <w:t>contrôleur</w:t>
+            </w:r>
+            <w:r>
+              <w:t xml:space="preserve"> pour chaque </w:t>
+            </w:r>
+            <w:r>
+              <w:t xml:space="preserve">axe </w:t>
+            </w:r>
+            <w:r>
+              <w:t>moteur</w:t>
+            </w:r>
+          </w:p>
+        </w:tc>
+      </w:tr>
+      <w:tr>
+        <w:tc>
+          <w:tcPr>
+            <w:tcW w:w="680" w:type="dxa"/>
+            <w:vAlign w:val="center"/>
+          </w:tcPr>
+          <w:p>
+            <w:pPr>
+              <w:jc w:val="center"/>
+            </w:pPr>
+            <w:r>
+              <w:t>7</w:t>
+            </w:r>
+          </w:p>
+        </w:tc>
+        <w:tc>
+          <w:tcPr>
+            <w:tcW w:w="1134" w:type="dxa"/>
+            <w:vAlign w:val="center"/>
+          </w:tcPr>
+          <w:p>
+            <w:pPr>
+              <w:jc w:val="center"/>
+            </w:pPr>
+            <w:r>
+              <w:t>Integer</w:t>
+            </w:r>
+          </w:p>
+        </w:tc>
+        <w:tc>
+          <w:tcPr>
+            <w:tcW w:w="6463" w:type="dxa"/>
+            <w:vAlign w:val="center"/>
+          </w:tcPr>
+          <w:p>
+            <w:r>
+              <w:t xml:space="preserve">Type d'asservissement </w:t>
+            </w:r>
+          </w:p>
+        </w:tc>
+        <w:tc>
+          <w:tcPr>
+            <w:tcW w:w="794" w:type="dxa"/>
+            <w:vAlign w:val="center"/>
+          </w:tcPr>
+          <w:p>
+            <w:pPr>
+              <w:jc w:val="center"/>
+            </w:pPr>
+            <w:r>
+              <w:t>-</w:t>
+            </w:r>
+          </w:p>
+        </w:tc>
+      </w:tr>
+      <w:tr>
+        <w:tc>
+          <w:tcPr>
+            <w:tcW w:w="9071" w:type="dxa"/>
+            <w:gridSpan w:val="4"/>
+            <w:vAlign w:val="center"/>
+          </w:tcPr>
+          <w:p>
+            <w:pPr>
+              <w:jc w:val="center"/>
+            </w:pPr>
+            <w:r>
+              <w:t>Paramètres du contrôleur g</w:t>
+            </w:r>
+            <w:r>
+              <w:t>lobaux</w:t>
+            </w:r>
+          </w:p>
+        </w:tc>
+      </w:tr>
+      <w:tr>
+        <w:tc>
+          <w:tcPr>
+            <w:tcW w:w="680" w:type="dxa"/>
+            <w:vAlign w:val="center"/>
+          </w:tcPr>
+          <w:p>
+            <w:pPr>
+              <w:jc w:val="center"/>
+            </w:pPr>
+            <w:r>
+              <w:t>8</w:t>
+            </w:r>
+          </w:p>
+        </w:tc>
+        <w:tc>
+          <w:tcPr>
+            <w:tcW w:w="1134" w:type="dxa"/>
+            <w:vAlign w:val="center"/>
+          </w:tcPr>
+          <w:p>
+            <w:pPr>
+              <w:jc w:val="center"/>
+            </w:pPr>
+            <w:r>
+              <w:t>Booléen</w:t>
+            </w:r>
+          </w:p>
+        </w:tc>
+        <w:tc>
+          <w:tcPr>
+            <w:tcW w:w="6463" w:type="dxa"/>
+            <w:vAlign w:val="center"/>
+          </w:tcPr>
+          <w:p>
+            <w:r>
+              <w:t>Type d'alimentation (1 = sur batterie</w:t>
+            </w:r>
+            <w:r>
+              <w:t>)</w:t>
+            </w:r>
+          </w:p>
+        </w:tc>
+        <w:tc>
+          <w:tcPr>
+            <w:tcW w:w="794" w:type="dxa"/>
+            <w:vAlign w:val="center"/>
+          </w:tcPr>
+          <w:p>
+            <w:pPr>
+              <w:jc w:val="center"/>
+            </w:pPr>
+            <w:r>
+              <w:t>-</w:t>
+            </w:r>
+          </w:p>
+        </w:tc>
+      </w:tr>
+    </w:tbl>
+    <w:p/>
+    <w:p>
+      <w:r>
+        <w:br w:type="page"/>
+      </w:r>
+    </w:p>
+    <w:p>
+      <w:pPr>
+        <w:pStyle w:val="Titre3"/>
+        <w:numPr>
+          <w:ilvl w:val="2"/>
+          <w:numId w:val="14"/>
+        </w:numPr>
+      </w:pPr>
+      <w:bookmarkStart w:id="42" w:name="_Toc67500171"/>
+      <w:r>
+        <w:lastRenderedPageBreak/>
+        <w:t>Table des informations live</w:t>
+      </w:r>
+      <w:bookmarkEnd w:id="42"/>
+    </w:p>
+    <w:p>
+      <w:pPr>
+        <w:pStyle w:val="Paragraphedeliste"/>
+        <w:numPr>
+          <w:ilvl w:val="0"/>
+          <w:numId w:val="14"/>
+        </w:numPr>
+      </w:pPr>
+      <w:r>
+        <w:t xml:space="preserve">La table des informations live du contrôleur n'est pas exhaustive. Elle correspond aux diverses informations pouvant être lues </w:t>
+      </w:r>
+      <w:r>
+        <w:t>en direct par le biais d'</w:t>
+      </w:r>
+      <w:r>
+        <w:t>un protocole de communication ou l'interface P</w:t>
+      </w:r>
+      <w:r>
+        <w:t>C</w:t>
+      </w:r>
+      <w:r>
+        <w:t>. Cette liste peut donc grandir au fur et à mesure du projet en fonction du temps restant.</w:t>
+      </w:r>
+    </w:p>
+    <w:p/>
+    <w:p>
+      <w:pPr>
+        <w:pStyle w:val="Lgende"/>
+        <w:keepNext/>
+        <w:jc w:val="center"/>
+      </w:pPr>
+      <w:bookmarkStart w:id="43" w:name="_Toc67500143"/>
+      <w:r>
+        <w:t xml:space="preserve">Tableau A </w:t>
+      </w:r>
+      <w:r>
+        <w:fldChar w:fldCharType="begin"/>
+      </w:r>
+      <w:r>
+        <w:instrText xml:space="preserve"> SEQ Tableau_A \* ARABIC </w:instrText>
+      </w:r>
+      <w:r>
+        <w:fldChar w:fldCharType="separate"/>
+      </w:r>
+      <w:r>
+        <w:rPr>
+          <w:noProof/>
+        </w:rPr>
+        <w:t>2</w:t>
+      </w:r>
+      <w:r>
+        <w:rPr>
+          <w:noProof/>
+        </w:rPr>
+        <w:fldChar w:fldCharType="end"/>
+      </w:r>
+      <w:r>
+        <w:t>: Liste des informations pouvant être lues en live sur le contrôleur</w:t>
+      </w:r>
+      <w:bookmarkEnd w:id="43"/>
+    </w:p>
+    <w:tbl>
+      <w:tblPr>
+        <w:tblStyle w:val="Grilledutableau"/>
+        <w:tblW w:w="9071" w:type="dxa"/>
+        <w:tblCellMar>
+          <w:top w:w="57" w:type="dxa"/>
+          <w:bottom w:w="57" w:type="dxa"/>
+        </w:tblCellMar>
+        <w:tblLook w:val="04A0" w:firstRow="1" w:lastRow="0" w:firstColumn="1" w:lastColumn="0" w:noHBand="0" w:noVBand="1"/>
+      </w:tblPr>
+      <w:tblGrid>
+        <w:gridCol w:w="680"/>
+        <w:gridCol w:w="1134"/>
+        <w:gridCol w:w="6463"/>
+        <w:gridCol w:w="794"/>
+      </w:tblGrid>
+      <w:tr>
+        <w:tc>
+          <w:tcPr>
+            <w:tcW w:w="680" w:type="dxa"/>
+            <w:vAlign w:val="center"/>
+          </w:tcPr>
+          <w:p>
+            <w:pPr>
+              <w:jc w:val="center"/>
+            </w:pPr>
+            <w:r>
+              <w:t>ID</w:t>
+            </w:r>
+          </w:p>
+        </w:tc>
+        <w:tc>
+          <w:tcPr>
+            <w:tcW w:w="1134" w:type="dxa"/>
+            <w:vAlign w:val="center"/>
+          </w:tcPr>
+          <w:p>
+            <w:pPr>
+              <w:jc w:val="center"/>
+            </w:pPr>
+            <w:r>
+              <w:t>Type de donnée</w:t>
+            </w:r>
+          </w:p>
+        </w:tc>
+        <w:tc>
+          <w:tcPr>
+            <w:tcW w:w="6463" w:type="dxa"/>
+            <w:vAlign w:val="center"/>
+          </w:tcPr>
+          <w:p>
+            <w:r>
+              <w:t>Description</w:t>
+            </w:r>
+          </w:p>
+        </w:tc>
+        <w:tc>
+          <w:tcPr>
+            <w:tcW w:w="794" w:type="dxa"/>
+            <w:vAlign w:val="center"/>
+          </w:tcPr>
+          <w:p>
+            <w:pPr>
+              <w:jc w:val="center"/>
+            </w:pPr>
+            <w:r>
+              <w:t>Unité</w:t>
+            </w:r>
+          </w:p>
+        </w:tc>
+      </w:tr>
+      <w:tr>
+        <w:tc>
+          <w:tcPr>
+            <w:tcW w:w="9071" w:type="dxa"/>
+            <w:gridSpan w:val="4"/>
+            <w:vAlign w:val="center"/>
+          </w:tcPr>
+          <w:p>
+            <w:pPr>
+              <w:jc w:val="center"/>
+            </w:pPr>
+            <w:r>
+              <w:t xml:space="preserve">Informations live pour chaque </w:t>
+            </w:r>
+            <w:r>
+              <w:t xml:space="preserve">axe </w:t>
+            </w:r>
+            <w:r>
+              <w:t>moteur</w:t>
+            </w:r>
+          </w:p>
+        </w:tc>
+      </w:tr>
+      <w:tr>
+        <w:tc>
+          <w:tcPr>
+            <w:tcW w:w="680" w:type="dxa"/>
+            <w:vAlign w:val="center"/>
+          </w:tcPr>
+          <w:p>
+            <w:pPr>
+              <w:jc w:val="center"/>
+            </w:pPr>
+            <w:r>
+              <w:t>1</w:t>
+            </w:r>
+          </w:p>
+        </w:tc>
+        <w:tc>
+          <w:tcPr>
+            <w:tcW w:w="1134" w:type="dxa"/>
+            <w:vAlign w:val="center"/>
+          </w:tcPr>
+          <w:p>
+            <w:pPr>
+              <w:jc w:val="center"/>
+            </w:pPr>
+            <w:r>
+              <w:t>Booléen</w:t>
+            </w:r>
+          </w:p>
+        </w:tc>
+        <w:tc>
+          <w:tcPr>
+            <w:tcW w:w="6463" w:type="dxa"/>
+            <w:vAlign w:val="center"/>
+          </w:tcPr>
+          <w:p>
+            <w:r>
+              <w:t>Est-ce que le moteur tourne ? (oui = 1, non = 0)</w:t>
             </w:r>
           </w:p>
         </w:tc>
@@ -11406,6 +12148,119 @@
     </w:lvl>
   </w:abstractNum>
   <w:abstractNum w:abstractNumId="9" w15:restartNumberingAfterBreak="0">
+    <w:nsid w:val="6EB037D9"/>
+    <w:multiLevelType w:val="multilevel"/>
+    <w:tmpl w:val="21BEFB68"/>
+    <w:lvl w:ilvl="0">
+      <w:start w:val="1"/>
+      <w:numFmt w:val="decimal"/>
+      <w:lvlText w:val="%1."/>
+      <w:lvlJc w:val="left"/>
+      <w:pPr>
+        <w:ind w:left="255" w:hanging="255"/>
+      </w:pPr>
+      <w:rPr>
+        <w:rFonts w:hint="default"/>
+      </w:rPr>
+    </w:lvl>
+    <w:lvl w:ilvl="1">
+      <w:start w:val="1"/>
+      <w:numFmt w:val="decimal"/>
+      <w:lvlText w:val="%1.%2."/>
+      <w:lvlJc w:val="left"/>
+      <w:pPr>
+        <w:ind w:left="510" w:hanging="255"/>
+      </w:pPr>
+      <w:rPr>
+        <w:rFonts w:hint="default"/>
+      </w:rPr>
+    </w:lvl>
+    <w:lvl w:ilvl="2">
+      <w:start w:val="1"/>
+      <w:numFmt w:val="decimal"/>
+      <w:lvlText w:val="%1.%2.%3."/>
+      <w:lvlJc w:val="left"/>
+      <w:pPr>
+        <w:ind w:left="765" w:hanging="255"/>
+      </w:pPr>
+      <w:rPr>
+        <w:rFonts w:hint="default"/>
+      </w:rPr>
+    </w:lvl>
+    <w:lvl w:ilvl="3">
+      <w:start w:val="1"/>
+      <w:numFmt w:val="decimal"/>
+      <w:lvlText w:val="%1.%2.%3.%4."/>
+      <w:lvlJc w:val="left"/>
+      <w:pPr>
+        <w:ind w:left="1020" w:hanging="255"/>
+      </w:pPr>
+      <w:rPr>
+        <w:rFonts w:hint="default"/>
+      </w:rPr>
+    </w:lvl>
+    <w:lvl w:ilvl="4">
+      <w:start w:val="1"/>
+      <w:numFmt w:val="decimal"/>
+      <w:lvlText w:val="%1.%2.%3.%4.%5."/>
+      <w:lvlJc w:val="left"/>
+      <w:pPr>
+        <w:ind w:left="1275" w:hanging="255"/>
+      </w:pPr>
+      <w:rPr>
+        <w:rFonts w:hint="default"/>
+      </w:rPr>
+    </w:lvl>
+    <w:lvl w:ilvl="5">
+      <w:start w:val="1"/>
+      <w:numFmt w:val="decimal"/>
+      <w:lvlText w:val="%1.%2.%3.%4.%5.%6."/>
+      <w:lvlJc w:val="left"/>
+      <w:pPr>
+        <w:ind w:left="1530" w:hanging="255"/>
+      </w:pPr>
+      <w:rPr>
+        <w:rFonts w:hint="default"/>
+      </w:rPr>
+    </w:lvl>
+    <w:lvl w:ilvl="6">
+      <w:start w:val="1"/>
+      <w:numFmt w:val="decimal"/>
+      <w:lvlText w:val="%1.%2.%3.%4.%5.%6.%7."/>
+      <w:lvlJc w:val="left"/>
+      <w:pPr>
+        <w:ind w:left="1785" w:hanging="255"/>
+      </w:pPr>
+      <w:rPr>
+        <w:rFonts w:hint="default"/>
+      </w:rPr>
+    </w:lvl>
+    <w:lvl w:ilvl="7">
+      <w:start w:val="1"/>
+      <w:numFmt w:val="decimal"/>
+      <w:lvlText w:val="%1.%2.%3.%4.%5.%6.%7.%8."/>
+      <w:lvlJc w:val="left"/>
+      <w:pPr>
+        <w:ind w:left="2040" w:hanging="255"/>
+      </w:pPr>
+      <w:rPr>
+        <w:rFonts w:hint="default"/>
+      </w:rPr>
+    </w:lvl>
+    <w:lvl w:ilvl="8">
+      <w:start w:val="1"/>
+      <w:numFmt w:val="decimal"/>
+      <w:lvlText w:val="%1.%2.%3.%4.%5.%6.%7.%8.%9."/>
+      <w:lvlJc w:val="left"/>
+      <w:pPr>
+        <w:ind w:left="2295" w:hanging="255"/>
+      </w:pPr>
+      <w:rPr>
+        <w:rFonts w:hint="default"/>
+      </w:rPr>
+    </w:lvl>
+  </w:abstractNum>
+  <w:abstractNum w:abstractNumId="10" w15:restartNumberingAfterBreak="0">
     <w:nsid w:val="763E73B7"/>
     <w:multiLevelType w:val="multilevel"/>
     <w:tmpl w:val="21BEFB68"/>
@@ -11519,7 +12374,7 @@
       </w:rPr>
     </w:lvl>
   </w:abstractNum>
-  <w:abstractNum w:abstractNumId="10" w15:restartNumberingAfterBreak="0">
+  <w:abstractNum w:abstractNumId="11" w15:restartNumberingAfterBreak="0">
     <w:nsid w:val="7A945A34"/>
     <w:multiLevelType w:val="multilevel"/>
     <w:tmpl w:val="64962D3C"/>
@@ -11633,7 +12488,7 @@
       </w:rPr>
     </w:lvl>
   </w:abstractNum>
-  <w:abstractNum w:abstractNumId="11" w15:restartNumberingAfterBreak="0">
+  <w:abstractNum w:abstractNumId="12" w15:restartNumberingAfterBreak="0">
     <w:nsid w:val="7EC645C3"/>
     <w:multiLevelType w:val="multilevel"/>
     <w:tmpl w:val="1D6068DC"/>
@@ -11728,7 +12583,7 @@
       </w:pPr>
     </w:lvl>
   </w:abstractNum>
-  <w:abstractNum w:abstractNumId="12" w15:restartNumberingAfterBreak="0">
+  <w:abstractNum w:abstractNumId="13" w15:restartNumberingAfterBreak="0">
     <w:nsid w:val="7FEE1698"/>
     <w:multiLevelType w:val="multilevel"/>
     <w:tmpl w:val="21BEFB68"/>
@@ -11845,10 +12700,10 @@
     <w:abstractNumId w:val="7"/>
   </w:num>
   <w:num w:numId="2">
-    <w:abstractNumId w:val="10"/>
+    <w:abstractNumId w:val="11"/>
   </w:num>
   <w:num w:numId="3">
-    <w:abstractNumId w:val="9"/>
+    <w:abstractNumId w:val="10"/>
   </w:num>
   <w:num w:numId="4">
     <w:abstractNumId w:val="8"/>
@@ -11857,7 +12712,7 @@
     <w:abstractNumId w:val="2"/>
   </w:num>
   <w:num w:numId="6">
-    <w:abstractNumId w:val="11"/>
+    <w:abstractNumId w:val="12"/>
   </w:num>
   <w:num w:numId="7">
     <w:abstractNumId w:val="0"/>
@@ -11875,10 +12730,13 @@
     <w:abstractNumId w:val="1"/>
   </w:num>
   <w:num w:numId="12">
-    <w:abstractNumId w:val="12"/>
+    <w:abstractNumId w:val="13"/>
   </w:num>
   <w:num w:numId="13">
     <w:abstractNumId w:val="6"/>
+  </w:num>
+  <w:num w:numId="14">
+    <w:abstractNumId w:val="9"/>
   </w:num>
   <w:numIdMacAtCleanup w:val="11"/>
 </w:numbering>
@@ -13282,7 +14140,7 @@
     <w:charset w:val="00"/>
     <w:family w:val="roman"/>
     <w:pitch w:val="variable"/>
-    <w:sig w:usb0="E0002AFF" w:usb1="C0007843" w:usb2="00000009" w:usb3="00000000" w:csb0="000001FF" w:csb1="00000000"/>
+    <w:sig w:usb0="E0002EFF" w:usb1="C000785B" w:usb2="00000009" w:usb3="00000000" w:csb0="000001FF" w:csb1="00000000"/>
   </w:font>
   <w:font w:name="Courier New">
     <w:panose1 w:val="02070309020205020404"/>
@@ -13303,14 +14161,14 @@
     <w:charset w:val="00"/>
     <w:family w:val="swiss"/>
     <w:pitch w:val="variable"/>
-    <w:sig w:usb0="E00002FF" w:usb1="4000ACFF" w:usb2="00000001" w:usb3="00000000" w:csb0="0000019F" w:csb1="00000000"/>
+    <w:sig w:usb0="E4002EFF" w:usb1="C000247B" w:usb2="00000009" w:usb3="00000000" w:csb0="000001FF" w:csb1="00000000"/>
   </w:font>
   <w:font w:name="Calibri Light">
     <w:panose1 w:val="020F0302020204030204"/>
     <w:charset w:val="00"/>
     <w:family w:val="swiss"/>
     <w:pitch w:val="variable"/>
-    <w:sig w:usb0="A00002EF" w:usb1="4000207B" w:usb2="00000000" w:usb3="00000000" w:csb0="0000009F" w:csb1="00000000"/>
+    <w:sig w:usb0="E4002EFF" w:usb1="C000247B" w:usb2="00000009" w:usb3="00000000" w:csb0="000001FF" w:csb1="00000000"/>
   </w:font>
 </w:fonts>
 </file>

</xml_diff>